<commit_message>
reviews and updates by Ragab
</commit_message>
<xml_diff>
--- a/Lhub_PP_V1.docx
+++ b/Lhub_PP_V1.docx
@@ -214,15 +214,17 @@
           <w:sz w:val="28"/>
           <w:szCs w:val="28"/>
         </w:rPr>
-        <w:t xml:space="preserve">Client:             </w:t>
-      </w:r>
+        <w:t xml:space="preserve">Client:                     Mohammad </w:t>
+      </w:r>
+      <w:proofErr w:type="spellStart"/>
       <w:r>
         <w:rPr>
           <w:sz w:val="28"/>
           <w:szCs w:val="28"/>
         </w:rPr>
-        <w:t xml:space="preserve">        Mohammad Gamal</w:t>
-      </w:r>
+        <w:t>Gamal</w:t>
+      </w:r>
+      <w:proofErr w:type="spellEnd"/>
     </w:p>
     <w:p>
       <w:r>
@@ -412,20 +414,31 @@
         <w:tab/>
         <w:t xml:space="preserve">Farah </w:t>
       </w:r>
-      <w:r>
-        <w:rPr>
-          <w:sz w:val="24"/>
-          <w:szCs w:val="24"/>
-        </w:rPr>
-        <w:t>Alaa,</w:t>
-      </w:r>
-      <w:r>
-        <w:rPr>
-          <w:sz w:val="24"/>
-          <w:szCs w:val="24"/>
-        </w:rPr>
-        <w:t xml:space="preserve"> Nada Sayed</w:t>
-      </w:r>
+      <w:proofErr w:type="spellStart"/>
+      <w:r>
+        <w:rPr>
+          <w:sz w:val="24"/>
+          <w:szCs w:val="24"/>
+        </w:rPr>
+        <w:t>Alaa</w:t>
+      </w:r>
+      <w:proofErr w:type="spellEnd"/>
+      <w:r>
+        <w:rPr>
+          <w:sz w:val="24"/>
+          <w:szCs w:val="24"/>
+        </w:rPr>
+        <w:t xml:space="preserve">, Nada </w:t>
+      </w:r>
+      <w:proofErr w:type="spellStart"/>
+      <w:r>
+        <w:rPr>
+          <w:sz w:val="24"/>
+          <w:szCs w:val="24"/>
+        </w:rPr>
+        <w:t>Sayed</w:t>
+      </w:r>
+      <w:proofErr w:type="spellEnd"/>
     </w:p>
     <w:p>
       <w:pPr>
@@ -445,8 +458,8 @@
         <w:gridCol w:w="1075"/>
         <w:gridCol w:w="1483"/>
         <w:gridCol w:w="1487"/>
-        <w:gridCol w:w="1440"/>
-        <w:gridCol w:w="2880"/>
+        <w:gridCol w:w="1620"/>
+        <w:gridCol w:w="2700"/>
         <w:gridCol w:w="5947"/>
       </w:tblGrid>
       <w:tr>
@@ -512,7 +525,7 @@
         </w:tc>
         <w:tc>
           <w:tcPr>
-            <w:tcW w:w="1440" w:type="dxa"/>
+            <w:tcW w:w="1620" w:type="dxa"/>
           </w:tcPr>
           <w:p>
             <w:pPr>
@@ -532,7 +545,7 @@
         </w:tc>
         <w:tc>
           <w:tcPr>
-            <w:tcW w:w="2880" w:type="dxa"/>
+            <w:tcW w:w="2700" w:type="dxa"/>
           </w:tcPr>
           <w:p>
             <w:pPr>
@@ -608,8 +621,17 @@
                 <w:sz w:val="24"/>
                 <w:szCs w:val="24"/>
               </w:rPr>
-              <w:t>Farah Alaa</w:t>
+              <w:t xml:space="preserve">Farah </w:t>
             </w:r>
+            <w:proofErr w:type="spellStart"/>
+            <w:r>
+              <w:rPr>
+                <w:sz w:val="24"/>
+                <w:szCs w:val="24"/>
+              </w:rPr>
+              <w:t>Alaa</w:t>
+            </w:r>
+            <w:proofErr w:type="spellEnd"/>
           </w:p>
           <w:p>
             <w:pPr>
@@ -623,8 +645,17 @@
                 <w:sz w:val="24"/>
                 <w:szCs w:val="24"/>
               </w:rPr>
-              <w:t>Nada Sayed</w:t>
+              <w:t xml:space="preserve">Nada </w:t>
             </w:r>
+            <w:proofErr w:type="spellStart"/>
+            <w:r>
+              <w:rPr>
+                <w:sz w:val="24"/>
+                <w:szCs w:val="24"/>
+              </w:rPr>
+              <w:t>Sayed</w:t>
+            </w:r>
+            <w:proofErr w:type="spellEnd"/>
           </w:p>
         </w:tc>
         <w:tc>
@@ -646,10 +677,25 @@
               <w:t>1-May-2019</w:t>
             </w:r>
           </w:p>
+          <w:p>
+            <w:pPr>
+              <w:rPr>
+                <w:sz w:val="24"/>
+                <w:szCs w:val="24"/>
+              </w:rPr>
+            </w:pPr>
+            <w:r>
+              <w:rPr>
+                <w:sz w:val="24"/>
+                <w:szCs w:val="24"/>
+              </w:rPr>
+              <w:t>3- May-2019</w:t>
+            </w:r>
+          </w:p>
         </w:tc>
         <w:tc>
           <w:tcPr>
-            <w:tcW w:w="1440" w:type="dxa"/>
+            <w:tcW w:w="1620" w:type="dxa"/>
           </w:tcPr>
           <w:p>
             <w:pPr>
@@ -666,13 +712,31 @@
               <w:t>2-May-2019</w:t>
             </w:r>
           </w:p>
+          <w:p>
+            <w:pPr>
+              <w:rPr>
+                <w:sz w:val="24"/>
+                <w:szCs w:val="24"/>
+              </w:rPr>
+            </w:pPr>
+            <w:r>
+              <w:rPr>
+                <w:sz w:val="24"/>
+                <w:szCs w:val="24"/>
+              </w:rPr>
+              <w:t>3- May-2019</w:t>
+            </w:r>
+          </w:p>
         </w:tc>
         <w:tc>
           <w:tcPr>
-            <w:tcW w:w="2880" w:type="dxa"/>
+            <w:tcW w:w="2700" w:type="dxa"/>
           </w:tcPr>
           <w:p>
             <w:pPr>
+              <w:pBdr>
+                <w:bottom w:val="single" w:sz="6" w:space="1" w:color="auto"/>
+              </w:pBdr>
               <w:rPr>
                 <w:sz w:val="24"/>
                 <w:szCs w:val="24"/>
@@ -686,11 +750,6 @@
               <w:t>Updated Risk Assessment , Issue Management sheet</w:t>
             </w:r>
           </w:p>
-        </w:tc>
-        <w:tc>
-          <w:tcPr>
-            <w:tcW w:w="5947" w:type="dxa"/>
-          </w:tcPr>
           <w:p>
             <w:pPr>
               <w:rPr>
@@ -703,10 +762,71 @@
                 <w:sz w:val="24"/>
                 <w:szCs w:val="24"/>
               </w:rPr>
-              <w:t>Aya Mohamed</w:t>
+              <w:t>Update associated documents section</w:t>
             </w:r>
-            <w:bookmarkStart w:id="0" w:name="_GoBack"/>
-            <w:bookmarkEnd w:id="0"/>
+          </w:p>
+        </w:tc>
+        <w:tc>
+          <w:tcPr>
+            <w:tcW w:w="5947" w:type="dxa"/>
+          </w:tcPr>
+          <w:p>
+            <w:pPr>
+              <w:pBdr>
+                <w:bottom w:val="single" w:sz="6" w:space="1" w:color="auto"/>
+              </w:pBdr>
+              <w:rPr>
+                <w:sz w:val="24"/>
+                <w:szCs w:val="24"/>
+              </w:rPr>
+            </w:pPr>
+            <w:proofErr w:type="spellStart"/>
+            <w:r>
+              <w:rPr>
+                <w:sz w:val="24"/>
+                <w:szCs w:val="24"/>
+              </w:rPr>
+              <w:t>Aya</w:t>
+            </w:r>
+            <w:proofErr w:type="spellEnd"/>
+            <w:r>
+              <w:rPr>
+                <w:sz w:val="24"/>
+                <w:szCs w:val="24"/>
+              </w:rPr>
+              <w:t xml:space="preserve"> Mohamed</w:t>
+            </w:r>
+          </w:p>
+          <w:p>
+            <w:pPr>
+              <w:rPr>
+                <w:sz w:val="24"/>
+                <w:szCs w:val="24"/>
+              </w:rPr>
+            </w:pPr>
+          </w:p>
+          <w:p>
+            <w:pPr>
+              <w:rPr>
+                <w:sz w:val="24"/>
+                <w:szCs w:val="24"/>
+              </w:rPr>
+            </w:pPr>
+            <w:r>
+              <w:rPr>
+                <w:sz w:val="24"/>
+                <w:szCs w:val="24"/>
+              </w:rPr>
+              <w:t>Ragab</w:t>
+            </w:r>
+          </w:p>
+          <w:p>
+            <w:pPr>
+              <w:rPr>
+                <w:sz w:val="24"/>
+                <w:szCs w:val="24"/>
+              </w:rPr>
+            </w:pPr>
           </w:p>
         </w:tc>
       </w:tr>
@@ -759,7 +879,7 @@
         </w:tc>
         <w:tc>
           <w:tcPr>
-            <w:tcW w:w="1440" w:type="dxa"/>
+            <w:tcW w:w="1620" w:type="dxa"/>
           </w:tcPr>
           <w:p>
             <w:pPr>
@@ -772,7 +892,7 @@
         </w:tc>
         <w:tc>
           <w:tcPr>
-            <w:tcW w:w="2880" w:type="dxa"/>
+            <w:tcW w:w="2700" w:type="dxa"/>
           </w:tcPr>
           <w:p>
             <w:pPr>
@@ -846,7 +966,7 @@
         </w:tc>
         <w:tc>
           <w:tcPr>
-            <w:tcW w:w="1440" w:type="dxa"/>
+            <w:tcW w:w="1620" w:type="dxa"/>
           </w:tcPr>
           <w:p>
             <w:pPr>
@@ -859,7 +979,7 @@
         </w:tc>
         <w:tc>
           <w:tcPr>
-            <w:tcW w:w="2880" w:type="dxa"/>
+            <w:tcW w:w="2700" w:type="dxa"/>
           </w:tcPr>
           <w:p>
             <w:pPr>
@@ -947,7 +1067,6 @@
           <w:docPartUnique/>
         </w:docPartObj>
       </w:sdtPr>
-      <w:sdtEndPr/>
       <w:sdtContent>
         <w:p>
           <w:pPr>
@@ -1040,15 +1159,7 @@
               <w:smallCaps/>
               <w:color w:val="000000"/>
             </w:rPr>
-            <w:t xml:space="preserve">                 1.1 </w:t>
-          </w:r>
-          <w:r>
-            <w:rPr>
-              <w:rFonts w:ascii="Arial" w:eastAsia="Arial" w:hAnsi="Arial" w:cs="Arial"/>
-              <w:smallCaps/>
-              <w:color w:val="000000"/>
-            </w:rPr>
-            <w:t>Purpose of Plan</w:t>
+            <w:t xml:space="preserve">                 1.1 Purpose of Plan</w:t>
           </w:r>
           <w:r>
             <w:rPr>
@@ -1166,16 +1277,7 @@
               <w:smallCaps/>
               <w:color w:val="000000"/>
             </w:rPr>
-            <w:t xml:space="preserve">        2.    </w:t>
-          </w:r>
-          <w:r>
-            <w:rPr>
-              <w:rFonts w:ascii="Arial" w:eastAsia="Arial" w:hAnsi="Arial" w:cs="Arial"/>
-              <w:b/>
-              <w:smallCaps/>
-              <w:color w:val="000000"/>
-            </w:rPr>
-            <w:t>GOALS AND OBJECTIVES</w:t>
+            <w:t xml:space="preserve">        2.    GOALS AND OBJECTIVES</w:t>
           </w:r>
           <w:r>
             <w:rPr>
@@ -1191,14 +1293,7 @@
               <w:rFonts w:ascii="Arial" w:eastAsia="Arial" w:hAnsi="Arial" w:cs="Arial"/>
               <w:smallCaps/>
             </w:rPr>
-            <w:t>2</w:t>
-          </w:r>
-          <w:r>
-            <w:rPr>
-              <w:rFonts w:ascii="Arial" w:eastAsia="Arial" w:hAnsi="Arial" w:cs="Arial"/>
-              <w:smallCaps/>
-            </w:rPr>
-            <w:t xml:space="preserve"> </w:t>
+            <w:t xml:space="preserve">2 </w:t>
           </w:r>
         </w:p>
         <w:p>
@@ -1226,15 +1321,7 @@
               <w:smallCaps/>
               <w:color w:val="000000"/>
             </w:rPr>
-            <w:t xml:space="preserve">                2.1 </w:t>
-          </w:r>
-          <w:r>
-            <w:rPr>
-              <w:rFonts w:ascii="Arial" w:eastAsia="Arial" w:hAnsi="Arial" w:cs="Arial"/>
-              <w:smallCaps/>
-              <w:color w:val="000000"/>
-            </w:rPr>
-            <w:t>Project Goals and Objectives</w:t>
+            <w:t xml:space="preserve">                2.1 Project Goals and Objectives</w:t>
           </w:r>
           <w:r>
             <w:rPr>
@@ -1279,16 +1366,7 @@
               <w:smallCaps/>
               <w:color w:val="000000"/>
             </w:rPr>
-            <w:t xml:space="preserve">        3. </w:t>
-          </w:r>
-          <w:r>
-            <w:rPr>
-              <w:rFonts w:ascii="Arial" w:eastAsia="Arial" w:hAnsi="Arial" w:cs="Arial"/>
-              <w:b/>
-              <w:smallCaps/>
-              <w:color w:val="000000"/>
-            </w:rPr>
-            <w:t>SCOPE</w:t>
+            <w:t xml:space="preserve">        3. SCOPE</w:t>
           </w:r>
           <w:r>
             <w:rPr>
@@ -1332,39 +1410,7 @@
               <w:smallCaps/>
               <w:color w:val="000000"/>
             </w:rPr>
-            <w:t xml:space="preserve">               3.1 </w:t>
-          </w:r>
-          <w:r>
-            <w:rPr>
-              <w:rFonts w:ascii="Arial" w:eastAsia="Arial" w:hAnsi="Arial" w:cs="Arial"/>
-              <w:smallCaps/>
-              <w:color w:val="000000"/>
-            </w:rPr>
-            <w:t xml:space="preserve">Scope                                                                                                                                                           </w:t>
-          </w:r>
-          <w:r>
-            <w:rPr>
-              <w:rFonts w:ascii="Arial" w:eastAsia="Arial" w:hAnsi="Arial" w:cs="Arial"/>
-              <w:smallCaps/>
-              <w:color w:val="000000"/>
-            </w:rPr>
-            <w:t xml:space="preserve">                 </w:t>
-          </w:r>
-          <w:r>
-            <w:rPr>
-              <w:rFonts w:ascii="Arial" w:eastAsia="Arial" w:hAnsi="Arial" w:cs="Arial"/>
-              <w:smallCaps/>
-              <w:color w:val="000000"/>
-            </w:rPr>
-            <w:t>3</w:t>
-          </w:r>
-          <w:r>
-            <w:rPr>
-              <w:rFonts w:ascii="Arial" w:eastAsia="Arial" w:hAnsi="Arial" w:cs="Arial"/>
-              <w:smallCaps/>
-              <w:color w:val="000000"/>
-            </w:rPr>
-            <w:t xml:space="preserve">                      </w:t>
+            <w:t xml:space="preserve">               3.1 Scope                                                                                                                                                                            3                      </w:t>
           </w:r>
         </w:p>
         <w:p>
@@ -1391,15 +1437,7 @@
               <w:smallCaps/>
               <w:color w:val="000000"/>
             </w:rPr>
-            <w:t xml:space="preserve">               3.2 </w:t>
-          </w:r>
-          <w:r>
-            <w:rPr>
-              <w:rFonts w:ascii="Arial" w:eastAsia="Arial" w:hAnsi="Arial" w:cs="Arial"/>
-              <w:smallCaps/>
-              <w:color w:val="000000"/>
-            </w:rPr>
-            <w:t>R</w:t>
+            <w:t xml:space="preserve">               3.2 R</w:t>
           </w:r>
           <w:r>
             <w:rPr>
@@ -1414,31 +1452,7 @@
               <w:smallCaps/>
               <w:color w:val="000000"/>
             </w:rPr>
-            <w:t>sk Assessment</w:t>
-          </w:r>
-          <w:r>
-            <w:rPr>
-              <w:rFonts w:ascii="Arial" w:eastAsia="Arial" w:hAnsi="Arial" w:cs="Arial"/>
-              <w:smallCaps/>
-              <w:color w:val="000000"/>
-            </w:rPr>
-            <w:t xml:space="preserve">  </w:t>
-          </w:r>
-          <w:r>
-            <w:rPr>
-              <w:rFonts w:ascii="Arial" w:eastAsia="Arial" w:hAnsi="Arial" w:cs="Arial"/>
-              <w:smallCaps/>
-              <w:color w:val="000000"/>
-            </w:rPr>
-            <w:t xml:space="preserve">                                                                                                                                                    3</w:t>
-          </w:r>
-          <w:r>
-            <w:rPr>
-              <w:rFonts w:ascii="Arial" w:eastAsia="Arial" w:hAnsi="Arial" w:cs="Arial"/>
-              <w:smallCaps/>
-              <w:color w:val="000000"/>
-            </w:rPr>
-            <w:t xml:space="preserve">                                                                                                                                                                          </w:t>
+            <w:t xml:space="preserve">sk Assessment                                                                                                                                                      3                                                                                                                                                                          </w:t>
           </w:r>
         </w:p>
         <w:p>
@@ -1475,13 +1489,6 @@
               <w:color w:val="000000"/>
             </w:rPr>
             <w:tab/>
-          </w:r>
-          <w:r>
-            <w:rPr>
-              <w:rFonts w:ascii="Arial" w:eastAsia="Arial" w:hAnsi="Arial" w:cs="Arial"/>
-              <w:smallCaps/>
-              <w:color w:val="000000"/>
-            </w:rPr>
             <w:t>4</w:t>
           </w:r>
         </w:p>
@@ -1510,15 +1517,7 @@
               <w:smallCaps/>
               <w:color w:val="000000"/>
             </w:rPr>
-            <w:t xml:space="preserve">               3.4 </w:t>
-          </w:r>
-          <w:r>
-            <w:rPr>
-              <w:rFonts w:ascii="Arial" w:eastAsia="Arial" w:hAnsi="Arial" w:cs="Arial"/>
-              <w:smallCaps/>
-              <w:color w:val="000000"/>
-            </w:rPr>
-            <w:t>Milestones</w:t>
+            <w:t xml:space="preserve">               3.4 Milestones</w:t>
           </w:r>
           <w:r>
             <w:rPr>
@@ -1527,13 +1526,6 @@
               <w:color w:val="000000"/>
             </w:rPr>
             <w:tab/>
-          </w:r>
-          <w:r>
-            <w:rPr>
-              <w:rFonts w:ascii="Arial" w:eastAsia="Arial" w:hAnsi="Arial" w:cs="Arial"/>
-              <w:smallCaps/>
-              <w:color w:val="000000"/>
-            </w:rPr>
             <w:t>5</w:t>
           </w:r>
         </w:p>
@@ -1564,16 +1556,7 @@
               <w:smallCaps/>
               <w:color w:val="000000"/>
             </w:rPr>
-            <w:t xml:space="preserve">       4. </w:t>
-          </w:r>
-          <w:r>
-            <w:rPr>
-              <w:rFonts w:ascii="Arial" w:eastAsia="Arial" w:hAnsi="Arial" w:cs="Arial"/>
-              <w:b/>
-              <w:smallCaps/>
-              <w:color w:val="000000"/>
-            </w:rPr>
-            <w:t>ASSUMPTIONS</w:t>
+            <w:t xml:space="preserve">       4. ASSUMPTIONS</w:t>
           </w:r>
           <w:r>
             <w:rPr>
@@ -1583,14 +1566,6 @@
               <w:color w:val="000000"/>
             </w:rPr>
             <w:tab/>
-          </w:r>
-          <w:r>
-            <w:rPr>
-              <w:rFonts w:ascii="Arial" w:eastAsia="Arial" w:hAnsi="Arial" w:cs="Arial"/>
-              <w:b/>
-              <w:smallCaps/>
-              <w:color w:val="000000"/>
-            </w:rPr>
             <w:t>5</w:t>
           </w:r>
         </w:p>
@@ -1619,15 +1594,7 @@
               <w:smallCaps/>
               <w:color w:val="000000"/>
             </w:rPr>
-            <w:t xml:space="preserve">               4.1 </w:t>
-          </w:r>
-          <w:r>
-            <w:rPr>
-              <w:rFonts w:ascii="Arial" w:eastAsia="Arial" w:hAnsi="Arial" w:cs="Arial"/>
-              <w:smallCaps/>
-              <w:color w:val="000000"/>
-            </w:rPr>
-            <w:t>Project Assumptions</w:t>
+            <w:t xml:space="preserve">               4.1 Project Assumptions</w:t>
           </w:r>
           <w:r>
             <w:rPr>
@@ -1636,13 +1603,6 @@
               <w:color w:val="000000"/>
             </w:rPr>
             <w:tab/>
-          </w:r>
-          <w:r>
-            <w:rPr>
-              <w:rFonts w:ascii="Arial" w:eastAsia="Arial" w:hAnsi="Arial" w:cs="Arial"/>
-              <w:smallCaps/>
-              <w:color w:val="000000"/>
-            </w:rPr>
             <w:t>5</w:t>
           </w:r>
         </w:p>
@@ -1673,16 +1633,7 @@
               <w:smallCaps/>
               <w:color w:val="000000"/>
             </w:rPr>
-            <w:t xml:space="preserve">      5. </w:t>
-          </w:r>
-          <w:r>
-            <w:rPr>
-              <w:rFonts w:ascii="Arial" w:eastAsia="Arial" w:hAnsi="Arial" w:cs="Arial"/>
-              <w:b/>
-              <w:smallCaps/>
-              <w:color w:val="000000"/>
-            </w:rPr>
-            <w:t>CONSTRAINTS</w:t>
+            <w:t xml:space="preserve">      5. CONSTRAINTS</w:t>
           </w:r>
           <w:r>
             <w:rPr>
@@ -1692,14 +1643,6 @@
               <w:color w:val="000000"/>
             </w:rPr>
             <w:tab/>
-          </w:r>
-          <w:r>
-            <w:rPr>
-              <w:rFonts w:ascii="Arial" w:eastAsia="Arial" w:hAnsi="Arial" w:cs="Arial"/>
-              <w:b/>
-              <w:smallCaps/>
-              <w:color w:val="000000"/>
-            </w:rPr>
             <w:t>5</w:t>
           </w:r>
         </w:p>
@@ -1728,15 +1671,7 @@
               <w:smallCaps/>
               <w:color w:val="000000"/>
             </w:rPr>
-            <w:t xml:space="preserve">             5.1 </w:t>
-          </w:r>
-          <w:r>
-            <w:rPr>
-              <w:rFonts w:ascii="Arial" w:eastAsia="Arial" w:hAnsi="Arial" w:cs="Arial"/>
-              <w:smallCaps/>
-              <w:color w:val="000000"/>
-            </w:rPr>
-            <w:t>Project Constraints</w:t>
+            <w:t xml:space="preserve">             5.1 Project Constraints</w:t>
           </w:r>
           <w:r>
             <w:rPr>
@@ -1745,13 +1680,6 @@
               <w:color w:val="000000"/>
             </w:rPr>
             <w:tab/>
-          </w:r>
-          <w:r>
-            <w:rPr>
-              <w:rFonts w:ascii="Arial" w:eastAsia="Arial" w:hAnsi="Arial" w:cs="Arial"/>
-              <w:smallCaps/>
-              <w:color w:val="000000"/>
-            </w:rPr>
             <w:t>5</w:t>
           </w:r>
         </w:p>
@@ -1782,16 +1710,7 @@
               <w:smallCaps/>
               <w:color w:val="000000"/>
             </w:rPr>
-            <w:t xml:space="preserve">       6. </w:t>
-          </w:r>
-          <w:r>
-            <w:rPr>
-              <w:rFonts w:ascii="Arial" w:eastAsia="Arial" w:hAnsi="Arial" w:cs="Arial"/>
-              <w:b/>
-              <w:smallCaps/>
-              <w:color w:val="000000"/>
-            </w:rPr>
-            <w:t>PROJECT MANAGEMENT APPROACH</w:t>
+            <w:t xml:space="preserve">       6. PROJECT MANAGEMENT APPROACH</w:t>
           </w:r>
           <w:r>
             <w:rPr>
@@ -1801,14 +1720,6 @@
               <w:color w:val="000000"/>
             </w:rPr>
             <w:tab/>
-          </w:r>
-          <w:r>
-            <w:rPr>
-              <w:rFonts w:ascii="Arial" w:eastAsia="Arial" w:hAnsi="Arial" w:cs="Arial"/>
-              <w:b/>
-              <w:smallCaps/>
-              <w:color w:val="000000"/>
-            </w:rPr>
             <w:t>6</w:t>
           </w:r>
         </w:p>
@@ -1837,15 +1748,7 @@
               <w:smallCaps/>
               <w:color w:val="000000"/>
             </w:rPr>
-            <w:t xml:space="preserve">           6.1 </w:t>
-          </w:r>
-          <w:r>
-            <w:rPr>
-              <w:rFonts w:ascii="Arial" w:eastAsia="Arial" w:hAnsi="Arial" w:cs="Arial"/>
-              <w:smallCaps/>
-              <w:color w:val="000000"/>
-            </w:rPr>
-            <w:t>Project Timeline</w:t>
+            <w:t xml:space="preserve">           6.1 Project Timeline</w:t>
           </w:r>
           <w:r>
             <w:rPr>
@@ -1854,13 +1757,6 @@
               <w:color w:val="000000"/>
             </w:rPr>
             <w:tab/>
-          </w:r>
-          <w:r>
-            <w:rPr>
-              <w:rFonts w:ascii="Arial" w:eastAsia="Arial" w:hAnsi="Arial" w:cs="Arial"/>
-              <w:smallCaps/>
-              <w:color w:val="000000"/>
-            </w:rPr>
             <w:t>6</w:t>
           </w:r>
         </w:p>
@@ -1889,15 +1785,7 @@
               <w:smallCaps/>
               <w:color w:val="000000"/>
             </w:rPr>
-            <w:t xml:space="preserve">           6.2 </w:t>
-          </w:r>
-          <w:r>
-            <w:rPr>
-              <w:rFonts w:ascii="Arial" w:eastAsia="Arial" w:hAnsi="Arial" w:cs="Arial"/>
-              <w:smallCaps/>
-              <w:color w:val="000000"/>
-            </w:rPr>
-            <w:t>Project Roles and Responsibilities</w:t>
+            <w:t xml:space="preserve">           6.2 Project Roles and Responsibilities</w:t>
           </w:r>
           <w:r>
             <w:rPr>
@@ -1906,13 +1794,6 @@
               <w:color w:val="000000"/>
             </w:rPr>
             <w:tab/>
-          </w:r>
-          <w:r>
-            <w:rPr>
-              <w:rFonts w:ascii="Arial" w:eastAsia="Arial" w:hAnsi="Arial" w:cs="Arial"/>
-              <w:smallCaps/>
-              <w:color w:val="000000"/>
-            </w:rPr>
             <w:t>6</w:t>
           </w:r>
         </w:p>
@@ -1940,23 +1821,7 @@
               <w:smallCaps/>
               <w:color w:val="000000"/>
             </w:rPr>
-            <w:t xml:space="preserve">           6.3 </w:t>
-          </w:r>
-          <w:r>
-            <w:rPr>
-              <w:rFonts w:ascii="Arial" w:eastAsia="Arial" w:hAnsi="Arial" w:cs="Arial"/>
-              <w:smallCaps/>
-              <w:color w:val="000000"/>
-            </w:rPr>
-            <w:t>Issue Management</w:t>
-          </w:r>
-          <w:r>
-            <w:rPr>
-              <w:rFonts w:ascii="Arial" w:eastAsia="Arial" w:hAnsi="Arial" w:cs="Arial"/>
-              <w:smallCaps/>
-              <w:color w:val="000000"/>
-            </w:rPr>
-            <w:t xml:space="preserve">                                                                                                                                                       6</w:t>
+            <w:t xml:space="preserve">           6.3 Issue Management                                                                                                                                                       6</w:t>
           </w:r>
         </w:p>
         <w:p>
@@ -1983,47 +1848,7 @@
               <w:smallCaps/>
               <w:color w:val="000000"/>
             </w:rPr>
-            <w:t xml:space="preserve">           6.4 Configuration Management</w:t>
-          </w:r>
-          <w:r>
-            <w:rPr>
-              <w:rFonts w:ascii="Arial" w:eastAsia="Arial" w:hAnsi="Arial" w:cs="Arial"/>
-              <w:smallCaps/>
-              <w:color w:val="000000"/>
-            </w:rPr>
-            <w:t xml:space="preserve">                                               </w:t>
-          </w:r>
-          <w:r>
-            <w:rPr>
-              <w:rFonts w:ascii="Arial" w:eastAsia="Arial" w:hAnsi="Arial" w:cs="Arial"/>
-              <w:smallCaps/>
-              <w:color w:val="000000"/>
-            </w:rPr>
-            <w:t xml:space="preserve">                                                     </w:t>
-          </w:r>
-          <w:r>
-            <w:rPr>
-              <w:rFonts w:ascii="Arial" w:eastAsia="Arial" w:hAnsi="Arial" w:cs="Arial"/>
-              <w:smallCaps/>
-              <w:color w:val="000000"/>
-            </w:rPr>
-            <w:t xml:space="preserve">                               7</w:t>
-          </w:r>
-          <w:r>
-            <w:rPr>
-              <w:rFonts w:ascii="Arial" w:eastAsia="Arial" w:hAnsi="Arial" w:cs="Arial"/>
-              <w:smallCaps/>
-              <w:color w:val="000000"/>
-            </w:rPr>
-            <w:t xml:space="preserve">                                                                     </w:t>
-          </w:r>
-          <w:r>
-            <w:rPr>
-              <w:rFonts w:ascii="Arial" w:eastAsia="Arial" w:hAnsi="Arial" w:cs="Arial"/>
-              <w:smallCaps/>
-              <w:color w:val="000000"/>
-            </w:rPr>
-            <w:t xml:space="preserve">                    </w:t>
+            <w:t xml:space="preserve">           6.4 Configuration Management                                                                                                                                   7                                                                                         </w:t>
           </w:r>
         </w:p>
         <w:p>
@@ -2121,19 +1946,7 @@
             <w:rPr>
               <w:rFonts w:ascii="Arial" w:hAnsi="Arial" w:cs="Arial"/>
             </w:rPr>
-            <w:t xml:space="preserve">                                                                                          </w:t>
-          </w:r>
-          <w:r>
-            <w:rPr>
-              <w:rFonts w:ascii="Arial" w:hAnsi="Arial" w:cs="Arial"/>
-            </w:rPr>
-            <w:t xml:space="preserve"> </w:t>
-          </w:r>
-          <w:r>
-            <w:rPr>
-              <w:rFonts w:ascii="Arial" w:hAnsi="Arial" w:cs="Arial"/>
-            </w:rPr>
-            <w:t xml:space="preserve">            7</w:t>
+            <w:t xml:space="preserve">                                                                                                       7</w:t>
           </w:r>
         </w:p>
         <w:p>
@@ -2200,34 +2013,7 @@
               <w:smallCaps/>
               <w:color w:val="000000"/>
             </w:rPr>
-            <w:t xml:space="preserve">      </w:t>
-          </w:r>
-          <w:r>
-            <w:rPr>
-              <w:rFonts w:ascii="Arial" w:eastAsia="Arial" w:hAnsi="Arial" w:cs="Arial"/>
-              <w:b/>
-              <w:smallCaps/>
-              <w:color w:val="000000"/>
-            </w:rPr>
-            <w:t>8</w:t>
-          </w:r>
-          <w:r>
-            <w:rPr>
-              <w:rFonts w:ascii="Arial" w:eastAsia="Arial" w:hAnsi="Arial" w:cs="Arial"/>
-              <w:b/>
-              <w:smallCaps/>
-              <w:color w:val="000000"/>
-            </w:rPr>
-            <w:t xml:space="preserve">. </w:t>
-          </w:r>
-          <w:r>
-            <w:rPr>
-              <w:rFonts w:ascii="Arial" w:eastAsia="Arial" w:hAnsi="Arial" w:cs="Arial"/>
-              <w:b/>
-              <w:smallCaps/>
-              <w:color w:val="000000"/>
-            </w:rPr>
-            <w:t>APPROVALS</w:t>
+            <w:t xml:space="preserve">      8. APPROVALS</w:t>
           </w:r>
           <w:r>
             <w:rPr>
@@ -2237,14 +2023,6 @@
               <w:color w:val="000000"/>
             </w:rPr>
             <w:tab/>
-          </w:r>
-          <w:r>
-            <w:rPr>
-              <w:rFonts w:ascii="Arial" w:eastAsia="Arial" w:hAnsi="Arial" w:cs="Arial"/>
-              <w:b/>
-              <w:smallCaps/>
-              <w:color w:val="000000"/>
-            </w:rPr>
             <w:t>8</w:t>
           </w:r>
         </w:p>
@@ -2272,15 +2050,7 @@
               <w:smallCaps/>
               <w:color w:val="000000"/>
             </w:rPr>
-            <w:t xml:space="preserve">                  </w:t>
-          </w:r>
-          <w:r>
-            <w:rPr>
-              <w:rFonts w:ascii="Arial" w:eastAsia="Arial" w:hAnsi="Arial" w:cs="Arial"/>
-              <w:smallCaps/>
-              <w:color w:val="000000"/>
-            </w:rPr>
-            <w:t>Sign-off Sheet</w:t>
+            <w:t xml:space="preserve">                  Sign-off Sheet</w:t>
           </w:r>
           <w:r>
             <w:rPr>
@@ -2289,13 +2059,6 @@
               <w:color w:val="000000"/>
             </w:rPr>
             <w:tab/>
-          </w:r>
-          <w:r>
-            <w:rPr>
-              <w:rFonts w:ascii="Arial" w:eastAsia="Arial" w:hAnsi="Arial" w:cs="Arial"/>
-              <w:smallCaps/>
-              <w:color w:val="000000"/>
-            </w:rPr>
             <w:t>8</w:t>
           </w:r>
         </w:p>
@@ -2465,8 +2228,8 @@
           <w:szCs w:val="24"/>
         </w:rPr>
       </w:pPr>
-      <w:bookmarkStart w:id="1" w:name="_gjdgxs" w:colFirst="0" w:colLast="0"/>
-      <w:bookmarkEnd w:id="1"/>
+      <w:bookmarkStart w:id="0" w:name="_gjdgxs" w:colFirst="0" w:colLast="0"/>
+      <w:bookmarkEnd w:id="0"/>
     </w:p>
     <w:p>
       <w:pPr>
@@ -2739,17 +2502,7 @@
           <w:sz w:val="28"/>
           <w:szCs w:val="28"/>
         </w:rPr>
-        <w:t xml:space="preserve">1 </w:t>
-      </w:r>
-      <w:r>
-        <w:rPr>
-          <w:rFonts w:ascii="Arial" w:eastAsia="Arial" w:hAnsi="Arial" w:cs="Arial"/>
-          <w:b/>
-          <w:color w:val="000080"/>
-          <w:sz w:val="28"/>
-          <w:szCs w:val="28"/>
-        </w:rPr>
-        <w:t>INTRODUCTION</w:t>
+        <w:t>1 INTRODUCTION</w:t>
       </w:r>
     </w:p>
     <w:p>
@@ -2772,8 +2525,8 @@
           <w:szCs w:val="24"/>
         </w:rPr>
       </w:pPr>
-      <w:bookmarkStart w:id="2" w:name="_30j0zll" w:colFirst="0" w:colLast="0"/>
-      <w:bookmarkEnd w:id="2"/>
+      <w:bookmarkStart w:id="1" w:name="_30j0zll" w:colFirst="0" w:colLast="0"/>
+      <w:bookmarkEnd w:id="1"/>
     </w:p>
     <w:p>
       <w:pPr>
@@ -2844,23 +2597,7 @@
           <w:sz w:val="24"/>
           <w:szCs w:val="24"/>
         </w:rPr>
-        <w:t xml:space="preserve">Learning hub is web application that acts as an online free hosting tons, so users can explore and receive knowledge in different categories, users also can share their knowledge, </w:t>
-      </w:r>
-      <w:r>
-        <w:rPr>
-          <w:rFonts w:ascii="Arial" w:eastAsia="Arial" w:hAnsi="Arial" w:cs="Arial"/>
-          <w:sz w:val="24"/>
-          <w:szCs w:val="24"/>
-        </w:rPr>
-        <w:t>and they</w:t>
-      </w:r>
-      <w:r>
-        <w:rPr>
-          <w:rFonts w:ascii="Arial" w:eastAsia="Arial" w:hAnsi="Arial" w:cs="Arial"/>
-          <w:sz w:val="24"/>
-          <w:szCs w:val="24"/>
-        </w:rPr>
-        <w:t xml:space="preserve"> can publish article, upload video and record voice</w:t>
+        <w:t>Learning hub is web application that acts as an online free hosting tons, so users can explore and receive knowledge in different categories, users also can share their knowledge, and they can publish article, upload video and record voice</w:t>
       </w:r>
     </w:p>
     <w:p>
@@ -2934,7 +2671,63 @@
           <w:sz w:val="24"/>
           <w:szCs w:val="24"/>
         </w:rPr>
-        <w:t>This document associated with Software Requirement Specification document(SRS), Software Design Document(SDD), Test plan Document(TPD), Requirement Traceability Matrix(RTM), Structured Interview Questionnaire(SIQ), work breakdown structure(WBS).</w:t>
+        <w:t>This document associated with Software Requirement Specification document (SRS), Software Design Documen</w:t>
+      </w:r>
+      <w:r>
+        <w:rPr>
+          <w:rFonts w:asciiTheme="minorBidi" w:hAnsiTheme="minorBidi" w:cstheme="minorBidi"/>
+          <w:sz w:val="24"/>
+          <w:szCs w:val="24"/>
+        </w:rPr>
+        <w:t>t (SDD),</w:t>
+      </w:r>
+      <w:r>
+        <w:rPr>
+          <w:rFonts w:asciiTheme="minorBidi" w:hAnsiTheme="minorBidi" w:cstheme="minorBidi"/>
+          <w:sz w:val="24"/>
+          <w:szCs w:val="24"/>
+        </w:rPr>
+        <w:t xml:space="preserve"> Requirement Traceability Matrix (RTM), </w:t>
+      </w:r>
+      <w:r>
+        <w:rPr>
+          <w:rFonts w:asciiTheme="minorBidi" w:hAnsiTheme="minorBidi" w:cstheme="minorBidi"/>
+          <w:sz w:val="24"/>
+          <w:szCs w:val="24"/>
+        </w:rPr>
+        <w:t>software</w:t>
+      </w:r>
+      <w:r>
+        <w:rPr>
+          <w:rFonts w:asciiTheme="minorBidi" w:hAnsiTheme="minorBidi" w:cstheme="minorBidi"/>
+          <w:sz w:val="24"/>
+          <w:szCs w:val="24"/>
+        </w:rPr>
+        <w:t xml:space="preserve"> </w:t>
+      </w:r>
+      <w:r>
+        <w:rPr>
+          <w:rFonts w:asciiTheme="minorBidi" w:hAnsiTheme="minorBidi" w:cstheme="minorBidi"/>
+          <w:sz w:val="24"/>
+          <w:szCs w:val="24"/>
+        </w:rPr>
+        <w:t>interactive</w:t>
+      </w:r>
+      <w:r>
+        <w:rPr>
+          <w:rFonts w:asciiTheme="minorBidi" w:hAnsiTheme="minorBidi" w:cstheme="minorBidi"/>
+          <w:sz w:val="24"/>
+          <w:szCs w:val="24"/>
+        </w:rPr>
+        <w:t xml:space="preserve"> Questionnaire (SIQ)</w:t>
+      </w:r>
+      <w:r>
+        <w:rPr>
+          <w:rFonts w:asciiTheme="minorBidi" w:hAnsiTheme="minorBidi" w:cstheme="minorBidi"/>
+          <w:sz w:val="24"/>
+          <w:szCs w:val="24"/>
+        </w:rPr>
+        <w:t>, risk sheet, project schedule, issues sheet and configuration management (CM) document.</w:t>
       </w:r>
     </w:p>
     <w:p>
@@ -3066,8 +2859,8 @@
           <w:szCs w:val="24"/>
         </w:rPr>
       </w:pPr>
-      <w:bookmarkStart w:id="3" w:name="_1fob9te" w:colFirst="0" w:colLast="0"/>
-      <w:bookmarkEnd w:id="3"/>
+      <w:bookmarkStart w:id="2" w:name="_1fob9te" w:colFirst="0" w:colLast="0"/>
+      <w:bookmarkEnd w:id="2"/>
     </w:p>
     <w:p>
       <w:pPr>
@@ -3098,17 +2891,7 @@
           <w:sz w:val="28"/>
           <w:szCs w:val="28"/>
         </w:rPr>
-        <w:t xml:space="preserve">2 </w:t>
-      </w:r>
-      <w:r>
-        <w:rPr>
-          <w:rFonts w:ascii="Arial" w:eastAsia="Arial" w:hAnsi="Arial" w:cs="Arial"/>
-          <w:b/>
-          <w:color w:val="000080"/>
-          <w:sz w:val="28"/>
-          <w:szCs w:val="28"/>
-        </w:rPr>
-        <w:t>GOALS AND OBJECTIVES</w:t>
+        <w:t>2 GOALS AND OBJECTIVES</w:t>
       </w:r>
     </w:p>
     <w:p>
@@ -3118,8 +2901,8 @@
           <w:rFonts w:ascii="Arial" w:eastAsia="Arial" w:hAnsi="Arial" w:cs="Arial"/>
         </w:rPr>
       </w:pPr>
-      <w:bookmarkStart w:id="4" w:name="_3znysh7" w:colFirst="0" w:colLast="0"/>
-      <w:bookmarkEnd w:id="4"/>
+      <w:bookmarkStart w:id="3" w:name="_3znysh7" w:colFirst="0" w:colLast="0"/>
+      <w:bookmarkEnd w:id="3"/>
     </w:p>
     <w:p>
       <w:pPr>
@@ -3151,17 +2934,7 @@
           <w:sz w:val="24"/>
           <w:szCs w:val="24"/>
         </w:rPr>
-        <w:t xml:space="preserve">2.1 </w:t>
-      </w:r>
-      <w:r>
-        <w:rPr>
-          <w:rFonts w:ascii="Arial" w:eastAsia="Arial" w:hAnsi="Arial" w:cs="Arial"/>
-          <w:b/>
-          <w:color w:val="000000"/>
-          <w:sz w:val="24"/>
-          <w:szCs w:val="24"/>
-        </w:rPr>
-        <w:t>Project Goals and Objectives</w:t>
+        <w:t>2.1 Project Goals and Objectives</w:t>
       </w:r>
     </w:p>
     <w:p>
@@ -3239,25 +3012,7 @@
           <w:sz w:val="24"/>
           <w:szCs w:val="24"/>
         </w:rPr>
-        <w:t xml:space="preserve">publish articles, upload videos and record voices, </w:t>
-      </w:r>
-      <w:r>
-        <w:rPr>
-          <w:rFonts w:ascii="Arial" w:eastAsia="Arial" w:hAnsi="Arial" w:cs="Arial"/>
-          <w:color w:val="000000"/>
-          <w:sz w:val="24"/>
-          <w:szCs w:val="24"/>
-        </w:rPr>
-        <w:t>also, to</w:t>
-      </w:r>
-      <w:r>
-        <w:rPr>
-          <w:rFonts w:ascii="Arial" w:eastAsia="Arial" w:hAnsi="Arial" w:cs="Arial"/>
-          <w:color w:val="000000"/>
-          <w:sz w:val="24"/>
-          <w:szCs w:val="24"/>
-        </w:rPr>
-        <w:t xml:space="preserve"> enable them explore and receive knowledge in different categories and allow </w:t>
+        <w:t xml:space="preserve">publish articles, upload videos and record voices, also, to enable them explore and receive knowledge in different categories and allow </w:t>
       </w:r>
       <w:r>
         <w:rPr>
@@ -3274,16 +3029,7 @@
           <w:sz w:val="24"/>
           <w:szCs w:val="24"/>
         </w:rPr>
-        <w:t xml:space="preserve">to rate other </w:t>
-      </w:r>
-      <w:r>
-        <w:rPr>
-          <w:rFonts w:ascii="Arial" w:eastAsia="Arial" w:hAnsi="Arial" w:cs="Arial"/>
-          <w:color w:val="000000"/>
-          <w:sz w:val="24"/>
-          <w:szCs w:val="24"/>
-        </w:rPr>
-        <w:t>articles, they</w:t>
+        <w:t>to rate other articles, they</w:t>
       </w:r>
       <w:r>
         <w:rPr>
@@ -3453,8 +3199,8 @@
           <w:szCs w:val="24"/>
         </w:rPr>
       </w:pPr>
-      <w:bookmarkStart w:id="5" w:name="_2et92p0" w:colFirst="0" w:colLast="0"/>
-      <w:bookmarkEnd w:id="5"/>
+      <w:bookmarkStart w:id="4" w:name="_2et92p0" w:colFirst="0" w:colLast="0"/>
+      <w:bookmarkEnd w:id="4"/>
     </w:p>
     <w:p>
       <w:pPr>
@@ -3486,17 +3232,7 @@
           <w:szCs w:val="28"/>
         </w:rPr>
         <w:lastRenderedPageBreak/>
-        <w:t xml:space="preserve">3 </w:t>
-      </w:r>
-      <w:r>
-        <w:rPr>
-          <w:rFonts w:ascii="Arial" w:eastAsia="Arial" w:hAnsi="Arial" w:cs="Arial"/>
-          <w:b/>
-          <w:color w:val="000080"/>
-          <w:sz w:val="28"/>
-          <w:szCs w:val="28"/>
-        </w:rPr>
-        <w:t>SCOPE</w:t>
+        <w:t>3 SCOPE</w:t>
       </w:r>
     </w:p>
     <w:p>
@@ -3513,8 +3249,8 @@
           <w:szCs w:val="24"/>
         </w:rPr>
       </w:pPr>
-      <w:bookmarkStart w:id="6" w:name="_tyjcwt" w:colFirst="0" w:colLast="0"/>
-      <w:bookmarkEnd w:id="6"/>
+      <w:bookmarkStart w:id="5" w:name="_tyjcwt" w:colFirst="0" w:colLast="0"/>
+      <w:bookmarkEnd w:id="5"/>
     </w:p>
     <w:p>
       <w:pPr>
@@ -3546,17 +3282,7 @@
           <w:sz w:val="24"/>
           <w:szCs w:val="24"/>
         </w:rPr>
-        <w:t xml:space="preserve">3.1 </w:t>
-      </w:r>
-      <w:r>
-        <w:rPr>
-          <w:rFonts w:ascii="Arial" w:eastAsia="Arial" w:hAnsi="Arial" w:cs="Arial"/>
-          <w:b/>
-          <w:color w:val="000000"/>
-          <w:sz w:val="24"/>
-          <w:szCs w:val="24"/>
-        </w:rPr>
-        <w:t>Scope Definition</w:t>
+        <w:t>3.1 Scope Definition</w:t>
       </w:r>
     </w:p>
     <w:p>
@@ -3895,27 +3621,17 @@
           <w:sz w:val="24"/>
           <w:szCs w:val="24"/>
         </w:rPr>
-        <w:t xml:space="preserve">3.2 </w:t>
-      </w:r>
-      <w:r>
-        <w:rPr>
-          <w:rFonts w:ascii="Arial" w:eastAsia="Arial" w:hAnsi="Arial" w:cs="Arial"/>
-          <w:b/>
-          <w:color w:val="000000"/>
-          <w:sz w:val="24"/>
-          <w:szCs w:val="24"/>
-        </w:rPr>
-        <w:t>Risk Assessment</w:t>
-      </w:r>
-    </w:p>
-    <w:p>
-      <w:pPr>
-        <w:rPr>
-          <w:rFonts w:ascii="Arial" w:eastAsia="Arial" w:hAnsi="Arial" w:cs="Arial"/>
-        </w:rPr>
-      </w:pPr>
-      <w:bookmarkStart w:id="7" w:name="_1t3h5sf" w:colFirst="0" w:colLast="0"/>
-      <w:bookmarkEnd w:id="7"/>
+        <w:t>3.2 Risk Assessment</w:t>
+      </w:r>
+    </w:p>
+    <w:p>
+      <w:pPr>
+        <w:rPr>
+          <w:rFonts w:ascii="Arial" w:eastAsia="Arial" w:hAnsi="Arial" w:cs="Arial"/>
+        </w:rPr>
+      </w:pPr>
+      <w:bookmarkStart w:id="6" w:name="_1t3h5sf" w:colFirst="0" w:colLast="0"/>
+      <w:bookmarkEnd w:id="6"/>
     </w:p>
     <w:p>
       <w:pPr>
@@ -3944,7 +3660,7 @@
           <w:u w:val="single"/>
         </w:rPr>
         <w:drawing>
-          <wp:inline distT="0" distB="0" distL="0" distR="0">
+          <wp:inline distT="0" distB="0" distL="0" distR="0" wp14:anchorId="0D379DD3" wp14:editId="29AE4D7E">
             <wp:extent cx="6716395" cy="3371850"/>
             <wp:effectExtent l="0" t="0" r="8255" b="0"/>
             <wp:docPr id="6" name="Picture 6"/>
@@ -3996,8 +3712,8 @@
           <w:u w:val="single"/>
         </w:rPr>
       </w:pPr>
-      <w:bookmarkStart w:id="8" w:name="_4d34og8" w:colFirst="0" w:colLast="0"/>
-      <w:bookmarkEnd w:id="8"/>
+      <w:bookmarkStart w:id="7" w:name="_4d34og8" w:colFirst="0" w:colLast="0"/>
+      <w:bookmarkEnd w:id="7"/>
     </w:p>
     <w:p>
       <w:pPr>
@@ -4085,14 +3801,14 @@
           <w:szCs w:val="24"/>
         </w:rPr>
       </w:pPr>
-      <w:bookmarkStart w:id="9" w:name="_7ob0eulc3ffy" w:colFirst="0" w:colLast="0"/>
-      <w:bookmarkStart w:id="10" w:name="_8p7xxao67fnp" w:colFirst="0" w:colLast="0"/>
-      <w:bookmarkStart w:id="11" w:name="_kkw2lcyyshxx" w:colFirst="0" w:colLast="0"/>
-      <w:bookmarkStart w:id="12" w:name="_na8rwyhytj2f" w:colFirst="0" w:colLast="0"/>
+      <w:bookmarkStart w:id="8" w:name="_7ob0eulc3ffy" w:colFirst="0" w:colLast="0"/>
+      <w:bookmarkStart w:id="9" w:name="_8p7xxao67fnp" w:colFirst="0" w:colLast="0"/>
+      <w:bookmarkStart w:id="10" w:name="_kkw2lcyyshxx" w:colFirst="0" w:colLast="0"/>
+      <w:bookmarkStart w:id="11" w:name="_na8rwyhytj2f" w:colFirst="0" w:colLast="0"/>
+      <w:bookmarkEnd w:id="8"/>
       <w:bookmarkEnd w:id="9"/>
       <w:bookmarkEnd w:id="10"/>
       <w:bookmarkEnd w:id="11"/>
-      <w:bookmarkEnd w:id="12"/>
       <w:r>
         <w:rPr>
           <w:rFonts w:ascii="Arial" w:eastAsia="Arial" w:hAnsi="Arial" w:cs="Arial"/>
@@ -4102,27 +3818,7 @@
           <w:szCs w:val="24"/>
         </w:rPr>
         <w:lastRenderedPageBreak/>
-        <w:t>3.</w:t>
-      </w:r>
-      <w:r>
-        <w:rPr>
-          <w:rFonts w:ascii="Arial" w:eastAsia="Arial" w:hAnsi="Arial" w:cs="Arial"/>
-          <w:b/>
-          <w:color w:val="000000"/>
-          <w:sz w:val="24"/>
-          <w:szCs w:val="24"/>
-        </w:rPr>
-        <w:t>3</w:t>
-      </w:r>
-      <w:r>
-        <w:rPr>
-          <w:rFonts w:ascii="Arial" w:eastAsia="Arial" w:hAnsi="Arial" w:cs="Arial"/>
-          <w:b/>
-          <w:color w:val="000000"/>
-          <w:sz w:val="24"/>
-          <w:szCs w:val="24"/>
-        </w:rPr>
-        <w:t xml:space="preserve"> WBS</w:t>
+        <w:t>3.3 WBS</w:t>
       </w:r>
     </w:p>
     <w:p>
@@ -4142,7 +3838,7 @@
           <w:szCs w:val="22"/>
         </w:rPr>
         <w:drawing>
-          <wp:inline distT="0" distB="0" distL="0" distR="0">
+          <wp:inline distT="0" distB="0" distL="0" distR="0" wp14:anchorId="1EDFAA33" wp14:editId="05912EB0">
             <wp:extent cx="5943600" cy="7267575"/>
             <wp:effectExtent l="0" t="0" r="0" b="9525"/>
             <wp:docPr id="2" name="Picture 2" descr="https://lh4.googleusercontent.com/muss6bOZlu_beFwL7_ycYkvCrh8I5BjZ3QKOUgjLg9wUYNxF5OaHTiYQPX-8IkyO6rC7IveGyGYBgS9cxt4sD8adsbaOj-KbAQMjGYAPOzl5YiOznzJ0IpSCbMVqbakpVW3aI3em"/>
@@ -4199,8 +3895,8 @@
           <w:szCs w:val="24"/>
         </w:rPr>
       </w:pPr>
-      <w:bookmarkStart w:id="13" w:name="_b4qgdpftk9fa" w:colFirst="0" w:colLast="0"/>
-      <w:bookmarkEnd w:id="13"/>
+      <w:bookmarkStart w:id="12" w:name="_b4qgdpftk9fa" w:colFirst="0" w:colLast="0"/>
+      <w:bookmarkEnd w:id="12"/>
     </w:p>
     <w:p>
       <w:pPr>
@@ -4334,27 +4030,7 @@
           <w:szCs w:val="24"/>
         </w:rPr>
         <w:lastRenderedPageBreak/>
-        <w:t>3.4</w:t>
-      </w:r>
-      <w:r>
-        <w:rPr>
-          <w:rFonts w:ascii="Arial" w:eastAsia="Arial" w:hAnsi="Arial" w:cs="Arial"/>
-          <w:b/>
-          <w:color w:val="000000"/>
-          <w:sz w:val="24"/>
-          <w:szCs w:val="24"/>
-        </w:rPr>
-        <w:t xml:space="preserve"> </w:t>
-      </w:r>
-      <w:r>
-        <w:rPr>
-          <w:rFonts w:ascii="Arial" w:eastAsia="Arial" w:hAnsi="Arial" w:cs="Arial"/>
-          <w:b/>
-          <w:color w:val="000000"/>
-          <w:sz w:val="24"/>
-          <w:szCs w:val="24"/>
-        </w:rPr>
-        <w:t>Milestones</w:t>
+        <w:t>3.4 Milestones</w:t>
       </w:r>
     </w:p>
     <w:p>
@@ -4366,12 +4042,11 @@
           <w:szCs w:val="24"/>
         </w:rPr>
       </w:pPr>
-      <w:bookmarkStart w:id="14" w:name="_2s8eyo1" w:colFirst="0" w:colLast="0"/>
-      <w:bookmarkEnd w:id="14"/>
+      <w:bookmarkStart w:id="13" w:name="_2s8eyo1" w:colFirst="0" w:colLast="0"/>
+      <w:bookmarkEnd w:id="13"/>
     </w:p>
     <w:tbl>
       <w:tblPr>
-        <w:tblStyle w:val="a"/>
         <w:tblW w:w="9072" w:type="dxa"/>
         <w:tblInd w:w="-113" w:type="dxa"/>
         <w:tblBorders>
@@ -5090,17 +4765,7 @@
           <w:sz w:val="28"/>
           <w:szCs w:val="28"/>
         </w:rPr>
-        <w:t xml:space="preserve">4 </w:t>
-      </w:r>
-      <w:r>
-        <w:rPr>
-          <w:rFonts w:ascii="Arial" w:eastAsia="Arial" w:hAnsi="Arial" w:cs="Arial"/>
-          <w:b/>
-          <w:color w:val="000080"/>
-          <w:sz w:val="28"/>
-          <w:szCs w:val="28"/>
-        </w:rPr>
-        <w:t>ASSUMPTIONS</w:t>
+        <w:t>4 ASSUMPTIONS</w:t>
       </w:r>
     </w:p>
     <w:p>
@@ -5128,8 +4793,8 @@
           <w:szCs w:val="24"/>
         </w:rPr>
       </w:pPr>
-      <w:bookmarkStart w:id="15" w:name="_17dp8vu" w:colFirst="0" w:colLast="0"/>
-      <w:bookmarkEnd w:id="15"/>
+      <w:bookmarkStart w:id="14" w:name="_17dp8vu" w:colFirst="0" w:colLast="0"/>
+      <w:bookmarkEnd w:id="14"/>
     </w:p>
     <w:p>
       <w:pPr>
@@ -5161,17 +4826,7 @@
           <w:sz w:val="24"/>
           <w:szCs w:val="24"/>
         </w:rPr>
-        <w:t xml:space="preserve">4.1 </w:t>
-      </w:r>
-      <w:r>
-        <w:rPr>
-          <w:rFonts w:ascii="Arial" w:eastAsia="Arial" w:hAnsi="Arial" w:cs="Arial"/>
-          <w:b/>
-          <w:color w:val="000000"/>
-          <w:sz w:val="24"/>
-          <w:szCs w:val="24"/>
-        </w:rPr>
-        <w:t>Project Assumptions</w:t>
+        <w:t>4.1 Project Assumptions</w:t>
       </w:r>
     </w:p>
     <w:p>
@@ -5361,8 +5016,8 @@
           <w:szCs w:val="24"/>
         </w:rPr>
       </w:pPr>
-      <w:bookmarkStart w:id="16" w:name="_3rdcrjn" w:colFirst="0" w:colLast="0"/>
-      <w:bookmarkEnd w:id="16"/>
+      <w:bookmarkStart w:id="15" w:name="_3rdcrjn" w:colFirst="0" w:colLast="0"/>
+      <w:bookmarkEnd w:id="15"/>
     </w:p>
     <w:p>
       <w:pPr>
@@ -5393,17 +5048,7 @@
           <w:sz w:val="28"/>
           <w:szCs w:val="28"/>
         </w:rPr>
-        <w:t xml:space="preserve">5 </w:t>
-      </w:r>
-      <w:r>
-        <w:rPr>
-          <w:rFonts w:ascii="Arial" w:eastAsia="Arial" w:hAnsi="Arial" w:cs="Arial"/>
-          <w:b/>
-          <w:color w:val="000080"/>
-          <w:sz w:val="28"/>
-          <w:szCs w:val="28"/>
-        </w:rPr>
-        <w:t>CONSTRAINTS</w:t>
+        <w:t>5 CONSTRAINTS</w:t>
       </w:r>
     </w:p>
     <w:p>
@@ -5431,8 +5076,8 @@
           <w:szCs w:val="24"/>
         </w:rPr>
       </w:pPr>
-      <w:bookmarkStart w:id="17" w:name="_26in1rg" w:colFirst="0" w:colLast="0"/>
-      <w:bookmarkEnd w:id="17"/>
+      <w:bookmarkStart w:id="16" w:name="_26in1rg" w:colFirst="0" w:colLast="0"/>
+      <w:bookmarkEnd w:id="16"/>
     </w:p>
     <w:p>
       <w:pPr>
@@ -5464,17 +5109,7 @@
           <w:sz w:val="24"/>
           <w:szCs w:val="24"/>
         </w:rPr>
-        <w:t xml:space="preserve">5.1 </w:t>
-      </w:r>
-      <w:r>
-        <w:rPr>
-          <w:rFonts w:ascii="Arial" w:eastAsia="Arial" w:hAnsi="Arial" w:cs="Arial"/>
-          <w:b/>
-          <w:color w:val="000000"/>
-          <w:sz w:val="24"/>
-          <w:szCs w:val="24"/>
-        </w:rPr>
-        <w:t>Project Constraints</w:t>
+        <w:t>5.1 Project Constraints</w:t>
       </w:r>
     </w:p>
     <w:p>
@@ -5681,8 +5316,8 @@
           <w:szCs w:val="24"/>
         </w:rPr>
       </w:pPr>
-      <w:bookmarkStart w:id="18" w:name="_lnxbz9" w:colFirst="0" w:colLast="0"/>
-      <w:bookmarkEnd w:id="18"/>
+      <w:bookmarkStart w:id="17" w:name="_lnxbz9" w:colFirst="0" w:colLast="0"/>
+      <w:bookmarkEnd w:id="17"/>
     </w:p>
     <w:p>
       <w:pPr>
@@ -5780,17 +5415,7 @@
           <w:szCs w:val="28"/>
         </w:rPr>
         <w:lastRenderedPageBreak/>
-        <w:t xml:space="preserve">6 </w:t>
-      </w:r>
-      <w:r>
-        <w:rPr>
-          <w:rFonts w:ascii="Arial" w:eastAsia="Arial" w:hAnsi="Arial" w:cs="Arial"/>
-          <w:b/>
-          <w:color w:val="000080"/>
-          <w:sz w:val="28"/>
-          <w:szCs w:val="28"/>
-        </w:rPr>
-        <w:t>PROJECT MANAGEMENT APPROACH</w:t>
+        <w:t>6 PROJECT MANAGEMENT APPROACH</w:t>
       </w:r>
     </w:p>
     <w:p>
@@ -5806,8 +5431,8 @@
           <w:szCs w:val="24"/>
         </w:rPr>
       </w:pPr>
-      <w:bookmarkStart w:id="19" w:name="_35nkun2" w:colFirst="0" w:colLast="0"/>
-      <w:bookmarkEnd w:id="19"/>
+      <w:bookmarkStart w:id="18" w:name="_35nkun2" w:colFirst="0" w:colLast="0"/>
+      <w:bookmarkEnd w:id="18"/>
     </w:p>
     <w:p>
       <w:pPr>
@@ -5839,17 +5464,7 @@
           <w:sz w:val="24"/>
           <w:szCs w:val="24"/>
         </w:rPr>
-        <w:t xml:space="preserve">6.1 </w:t>
-      </w:r>
-      <w:r>
-        <w:rPr>
-          <w:rFonts w:ascii="Arial" w:eastAsia="Arial" w:hAnsi="Arial" w:cs="Arial"/>
-          <w:b/>
-          <w:color w:val="000000"/>
-          <w:sz w:val="24"/>
-          <w:szCs w:val="24"/>
-        </w:rPr>
-        <w:t>Project Timeline</w:t>
+        <w:t>6.1 Project Timeline</w:t>
       </w:r>
     </w:p>
     <w:p>
@@ -5869,8 +5484,8 @@
           <w:szCs w:val="24"/>
         </w:rPr>
       </w:pPr>
-      <w:bookmarkStart w:id="20" w:name="_1ksv4uv" w:colFirst="0" w:colLast="0"/>
-      <w:bookmarkEnd w:id="20"/>
+      <w:bookmarkStart w:id="19" w:name="_1ksv4uv" w:colFirst="0" w:colLast="0"/>
+      <w:bookmarkEnd w:id="19"/>
       <w:r>
         <w:rPr>
           <w:rFonts w:ascii="Arial" w:eastAsia="Arial" w:hAnsi="Arial" w:cs="Arial"/>
@@ -5880,7 +5495,7 @@
           <w:szCs w:val="24"/>
         </w:rPr>
         <w:drawing>
-          <wp:inline distT="0" distB="0" distL="0" distR="0">
+          <wp:inline distT="0" distB="0" distL="0" distR="0" wp14:anchorId="2DB8C658" wp14:editId="249DDE7C">
             <wp:extent cx="5920740" cy="2712495"/>
             <wp:effectExtent l="0" t="0" r="3810" b="0"/>
             <wp:docPr id="5" name="Picture 5" descr="C:\Users\Farah\Downloads\WhatsApp Image 2019-05-02 at 7.45.13 AM.jpeg"/>
@@ -5959,17 +5574,7 @@
           <w:sz w:val="24"/>
           <w:szCs w:val="24"/>
         </w:rPr>
-        <w:t xml:space="preserve">6.2 </w:t>
-      </w:r>
-      <w:r>
-        <w:rPr>
-          <w:rFonts w:ascii="Arial" w:eastAsia="Arial" w:hAnsi="Arial" w:cs="Arial"/>
-          <w:b/>
-          <w:color w:val="000000"/>
-          <w:sz w:val="24"/>
-          <w:szCs w:val="24"/>
-        </w:rPr>
-        <w:t>Project Roles and Responsibilities</w:t>
+        <w:t>6.2 Project Roles and Responsibilities</w:t>
       </w:r>
     </w:p>
     <w:p>
@@ -5996,14 +5601,14 @@
           <w:szCs w:val="24"/>
         </w:rPr>
       </w:pPr>
-      <w:bookmarkStart w:id="21" w:name="_44sinio" w:colFirst="0" w:colLast="0"/>
-      <w:bookmarkEnd w:id="21"/>
+      <w:bookmarkStart w:id="20" w:name="_44sinio" w:colFirst="0" w:colLast="0"/>
+      <w:bookmarkEnd w:id="20"/>
       <w:r>
         <w:rPr>
           <w:noProof/>
         </w:rPr>
         <w:drawing>
-          <wp:inline distT="0" distB="0" distL="0" distR="0" wp14:anchorId="67B4B0D0" wp14:editId="6FB3CDCD">
+          <wp:inline distT="0" distB="0" distL="0" distR="0" wp14:anchorId="576CFD95" wp14:editId="0B49225C">
             <wp:extent cx="6149723" cy="1724025"/>
             <wp:effectExtent l="0" t="0" r="3810" b="0"/>
             <wp:docPr id="4" name="Picture 4"/>
@@ -6092,17 +5697,7 @@
           <w:sz w:val="24"/>
           <w:szCs w:val="24"/>
         </w:rPr>
-        <w:t xml:space="preserve">6.3 </w:t>
-      </w:r>
-      <w:r>
-        <w:rPr>
-          <w:rFonts w:ascii="Arial" w:eastAsia="Arial" w:hAnsi="Arial" w:cs="Arial"/>
-          <w:b/>
-          <w:color w:val="000000"/>
-          <w:sz w:val="24"/>
-          <w:szCs w:val="24"/>
-        </w:rPr>
-        <w:t>Issue Management</w:t>
+        <w:t>6.3 Issue Management</w:t>
       </w:r>
     </w:p>
     <w:p>
@@ -6136,7 +5731,7 @@
           <w:szCs w:val="24"/>
         </w:rPr>
         <w:drawing>
-          <wp:inline distT="0" distB="0" distL="0" distR="0">
+          <wp:inline distT="0" distB="0" distL="0" distR="0" wp14:anchorId="0FB7E61D" wp14:editId="1D038CFA">
             <wp:extent cx="6757035" cy="1781175"/>
             <wp:effectExtent l="0" t="0" r="5715" b="9525"/>
             <wp:docPr id="7" name="Picture 7"/>
@@ -6298,18 +5893,7 @@
           <w:sz w:val="28"/>
           <w:szCs w:val="28"/>
         </w:rPr>
-        <w:t xml:space="preserve">6.4.1 </w:t>
-      </w:r>
-      <w:r>
-        <w:rPr>
-          <w:rFonts w:ascii="Calibri" w:hAnsi="Calibri" w:cs="Calibri"/>
-          <w:b/>
-          <w:bCs/>
-          <w:color w:val="000000"/>
-          <w:sz w:val="28"/>
-          <w:szCs w:val="28"/>
-        </w:rPr>
-        <w:t>Introduction:</w:t>
+        <w:t>6.4.1 Introduction:</w:t>
       </w:r>
     </w:p>
     <w:p>
@@ -6494,18 +6078,7 @@
           <w:sz w:val="28"/>
           <w:szCs w:val="28"/>
         </w:rPr>
-        <w:t>6.4.3</w:t>
-      </w:r>
-      <w:r>
-        <w:rPr>
-          <w:rFonts w:ascii="Calibri" w:hAnsi="Calibri" w:cs="Calibri"/>
-          <w:b/>
-          <w:bCs/>
-          <w:color w:val="000000"/>
-          <w:sz w:val="28"/>
-          <w:szCs w:val="28"/>
-        </w:rPr>
-        <w:t xml:space="preserve"> </w:t>
+        <w:t xml:space="preserve">6.4.3 </w:t>
       </w:r>
       <w:r>
         <w:rPr>
@@ -6534,6 +6107,7 @@
           <w:szCs w:val="24"/>
         </w:rPr>
       </w:pPr>
+      <w:proofErr w:type="spellStart"/>
       <w:r>
         <w:rPr>
           <w:rFonts w:asciiTheme="minorBidi" w:hAnsiTheme="minorBidi" w:cstheme="minorBidi"/>
@@ -6541,7 +6115,17 @@
           <w:sz w:val="24"/>
           <w:szCs w:val="24"/>
         </w:rPr>
-        <w:t xml:space="preserve">git </w:t>
+        <w:t>git</w:t>
+      </w:r>
+      <w:proofErr w:type="spellEnd"/>
+      <w:r>
+        <w:rPr>
+          <w:rFonts w:asciiTheme="minorBidi" w:hAnsiTheme="minorBidi" w:cstheme="minorBidi"/>
+          <w:color w:val="000000"/>
+          <w:sz w:val="24"/>
+          <w:szCs w:val="24"/>
+        </w:rPr>
+        <w:t xml:space="preserve"> </w:t>
       </w:r>
     </w:p>
     <w:p>
@@ -6567,8 +6151,19 @@
           <w:sz w:val="24"/>
           <w:szCs w:val="24"/>
         </w:rPr>
-        <w:t>Remote repository: github</w:t>
-      </w:r>
+        <w:t xml:space="preserve">Remote repository: </w:t>
+      </w:r>
+      <w:proofErr w:type="spellStart"/>
+      <w:r>
+        <w:rPr>
+          <w:rFonts w:asciiTheme="minorBidi" w:hAnsiTheme="minorBidi" w:cstheme="minorBidi"/>
+          <w:color w:val="000000"/>
+          <w:sz w:val="24"/>
+          <w:szCs w:val="24"/>
+        </w:rPr>
+        <w:t>github</w:t>
+      </w:r>
+      <w:proofErr w:type="spellEnd"/>
     </w:p>
     <w:p>
       <w:pPr>
@@ -6901,16 +6496,7 @@
           <w:bCs/>
           <w:u w:val="single"/>
         </w:rPr>
-        <w:t xml:space="preserve">7.1 </w:t>
-      </w:r>
-      <w:r>
-        <w:rPr>
-          <w:rFonts w:ascii="Arial" w:hAnsi="Arial" w:cs="Arial"/>
-          <w:b/>
-          <w:bCs/>
-          <w:u w:val="single"/>
-        </w:rPr>
-        <w:t>Communications Methodology</w:t>
+        <w:t>7.1 Communications Methodology</w:t>
       </w:r>
       <w:r>
         <w:rPr>
@@ -6944,7 +6530,7 @@
         </w:numPr>
         <w:ind w:left="1440"/>
       </w:pPr>
-      <w:bookmarkStart w:id="22" w:name="_Toc450699437"/>
+      <w:bookmarkStart w:id="21" w:name="_Toc450699437"/>
       <w:r>
         <w:rPr>
           <w:b/>
@@ -6953,7 +6539,7 @@
         </w:rPr>
         <w:t>Top-Down</w:t>
       </w:r>
-      <w:bookmarkEnd w:id="22"/>
+      <w:bookmarkEnd w:id="21"/>
       <w:r>
         <w:t xml:space="preserve"> It is absolutely crucial that all participants in this project sense the executive support and guidance for this effort. The executive leadership of the organization needs to speak with a unified, enthusiastic voice about the project and what it holds for everyone involved. This will be 'hands-on' change management, if it is to be successful. Not only will </w:t>
       </w:r>
@@ -7037,7 +6623,7 @@
         </w:numPr>
         <w:ind w:left="1440"/>
       </w:pPr>
-      <w:bookmarkStart w:id="23" w:name="_Toc450699439"/>
+      <w:bookmarkStart w:id="22" w:name="_Toc450699439"/>
       <w:r>
         <w:rPr>
           <w:b/>
@@ -7046,7 +6632,7 @@
         </w:rPr>
         <w:t>Middle-Out</w:t>
       </w:r>
-      <w:bookmarkEnd w:id="23"/>
+      <w:bookmarkEnd w:id="22"/>
       <w:r>
         <w:t xml:space="preserve"> Full support at all levels, where the changes will have to be implemented, is important to sustainable improvement. At this level (as    with all levels), there must be an effort to find and communicate the specific benefits of the changes. People need a personal stake in the success of the project management practices.</w:t>
       </w:r>
@@ -7096,18 +6682,7 @@
           <w:szCs w:val="24"/>
           <w:u w:val="single"/>
         </w:rPr>
-        <w:t xml:space="preserve">7.2 </w:t>
-      </w:r>
-      <w:r>
-        <w:rPr>
-          <w:rFonts w:ascii="Arial" w:hAnsi="Arial" w:cs="Arial"/>
-          <w:b/>
-          <w:bCs/>
-          <w:sz w:val="24"/>
-          <w:szCs w:val="24"/>
-          <w:u w:val="single"/>
-        </w:rPr>
-        <w:t>Communications Outreach</w:t>
+        <w:t>7.2 Communications Outreach</w:t>
       </w:r>
       <w:r>
         <w:rPr>
@@ -7136,31 +6711,17 @@
         </w:numPr>
         <w:ind w:left="1440"/>
       </w:pPr>
-      <w:bookmarkStart w:id="24" w:name="_Toc450699441"/>
+      <w:bookmarkStart w:id="23" w:name="_Toc450699441"/>
       <w:r>
         <w:rPr>
           <w:b/>
           <w:bCs/>
           <w:u w:val="single"/>
         </w:rPr>
-        <w:t>Weekly</w:t>
-      </w:r>
-      <w:r>
-        <w:rPr>
-          <w:b/>
-          <w:bCs/>
-          <w:u w:val="single"/>
-        </w:rPr>
-        <w:t xml:space="preserve"> Status Reports</w:t>
-      </w:r>
-      <w:r>
-        <w:t xml:space="preserve"> </w:t>
-      </w:r>
-      <w:r>
-        <w:t>the</w:t>
-      </w:r>
-      <w:r>
-        <w:t xml:space="preserve"> Project Manager shall provide monthly written status reports to the Steering Committee. The reports shall include the following information tracked against the Project Plan:</w:t>
+        <w:t>Weekly Status Reports</w:t>
+      </w:r>
+      <w:r>
+        <w:t xml:space="preserve"> the Project Manager shall provide monthly written status reports to the Steering Committee. The reports shall include the following information tracked against the Project Plan:</w:t>
       </w:r>
     </w:p>
     <w:p>
@@ -7275,54 +6836,46 @@
           <w:bCs/>
           <w:u w:val="single"/>
         </w:rPr>
-        <w:t>Weekly Steering</w:t>
-      </w:r>
-      <w:r>
+        <w:t>Weekly Steering Committee Meeting</w:t>
+      </w:r>
+      <w:r>
+        <w:rPr>
+          <w:b/>
+          <w:bCs/>
+        </w:rPr>
+        <w:t xml:space="preserve"> </w:t>
+      </w:r>
+      <w:r>
+        <w:t>These status meetings are held at least once per week and are coordinated by the Project Manager. Every member of the Steering Committee participates in the meeting. The Project Manager sends the status report to each member of the team prior to the meeting time so everyone can review it in advance.</w:t>
+      </w:r>
+    </w:p>
+    <w:p>
+      <w:pPr>
+        <w:pStyle w:val="Heading3"/>
+        <w:keepNext w:val="0"/>
+        <w:ind w:left="1440"/>
         <w:rPr>
           <w:b/>
           <w:bCs/>
           <w:u w:val="single"/>
         </w:rPr>
-        <w:t xml:space="preserve"> Committee Meeting</w:t>
-      </w:r>
-      <w:r>
-        <w:rPr>
-          <w:b/>
-          <w:bCs/>
-        </w:rPr>
-        <w:t xml:space="preserve"> </w:t>
-      </w:r>
-      <w:r>
-        <w:t>These status meetings are held at least once per week and are coordinated by the Project Manager. Every member of the Steering Committee participates in the meeting. The Project Manager sends the status report to each member of the team prior to the meeting time so everyone can review it in advance.</w:t>
-      </w:r>
+      </w:pPr>
     </w:p>
     <w:p>
       <w:pPr>
         <w:pStyle w:val="Heading3"/>
         <w:keepNext w:val="0"/>
         <w:ind w:left="1440"/>
+      </w:pPr>
+      <w:r>
         <w:rPr>
           <w:b/>
           <w:bCs/>
           <w:u w:val="single"/>
         </w:rPr>
-      </w:pPr>
-    </w:p>
-    <w:p>
-      <w:pPr>
-        <w:pStyle w:val="Heading3"/>
-        <w:keepNext w:val="0"/>
-        <w:ind w:left="1440"/>
-      </w:pPr>
-      <w:r>
-        <w:rPr>
-          <w:b/>
-          <w:bCs/>
-          <w:u w:val="single"/>
-        </w:rPr>
         <w:t>Bi-Weekly Project Team Status Meeting</w:t>
       </w:r>
-      <w:bookmarkEnd w:id="24"/>
+      <w:bookmarkEnd w:id="23"/>
       <w:r>
         <w:rPr>
           <w:b/>
@@ -7373,8 +6926,8 @@
           <w:szCs w:val="24"/>
         </w:rPr>
       </w:pPr>
-      <w:bookmarkStart w:id="25" w:name="_2jxsxqh" w:colFirst="0" w:colLast="0"/>
-      <w:bookmarkEnd w:id="25"/>
+      <w:bookmarkStart w:id="24" w:name="_2jxsxqh" w:colFirst="0" w:colLast="0"/>
+      <w:bookmarkEnd w:id="24"/>
     </w:p>
     <w:p>
       <w:pPr>
@@ -7405,27 +6958,7 @@
           <w:sz w:val="28"/>
           <w:szCs w:val="28"/>
         </w:rPr>
-        <w:t>8</w:t>
-      </w:r>
-      <w:r>
-        <w:rPr>
-          <w:rFonts w:ascii="Arial" w:eastAsia="Arial" w:hAnsi="Arial" w:cs="Arial"/>
-          <w:b/>
-          <w:color w:val="000080"/>
-          <w:sz w:val="28"/>
-          <w:szCs w:val="28"/>
-        </w:rPr>
-        <w:t xml:space="preserve"> </w:t>
-      </w:r>
-      <w:r>
-        <w:rPr>
-          <w:rFonts w:ascii="Arial" w:eastAsia="Arial" w:hAnsi="Arial" w:cs="Arial"/>
-          <w:b/>
-          <w:color w:val="000080"/>
-          <w:sz w:val="28"/>
-          <w:szCs w:val="28"/>
-        </w:rPr>
-        <w:t>APPROVALS</w:t>
+        <w:t>8 APPROVALS</w:t>
       </w:r>
     </w:p>
     <w:p>
@@ -7449,8 +6982,8 @@
           <w:szCs w:val="24"/>
         </w:rPr>
       </w:pPr>
-      <w:bookmarkStart w:id="26" w:name="_z337ya" w:colFirst="0" w:colLast="0"/>
-      <w:bookmarkEnd w:id="26"/>
+      <w:bookmarkStart w:id="25" w:name="_z337ya" w:colFirst="0" w:colLast="0"/>
+      <w:bookmarkEnd w:id="25"/>
     </w:p>
     <w:p>
       <w:pPr>
@@ -7671,7 +7204,18 @@
         <w:t>: ______________________________________________________________</w:t>
       </w:r>
     </w:p>
+    <w:p>
+      <w:pPr>
+        <w:rPr>
+          <w:rFonts w:eastAsia="Arial"/>
+        </w:rPr>
+      </w:pPr>
+      <w:bookmarkStart w:id="26" w:name="_GoBack"/>
+      <w:bookmarkEnd w:id="26"/>
+    </w:p>
     <w:sectPr>
+      <w:headerReference w:type="default" r:id="rId15"/>
+      <w:footerReference w:type="default" r:id="rId16"/>
       <w:type w:val="continuous"/>
       <w:pgSz w:w="12240" w:h="15840"/>
       <w:pgMar w:top="720" w:right="1440" w:bottom="720" w:left="1440" w:header="720" w:footer="932" w:gutter="0"/>
@@ -7760,7 +7304,99 @@
         <w:sz w:val="18"/>
         <w:szCs w:val="18"/>
       </w:rPr>
-      <w:t>9</w:t>
+      <w:t>1</w:t>
+    </w:r>
+    <w:r>
+      <w:rPr>
+        <w:rFonts w:ascii="Arial Black" w:eastAsia="Arial Black" w:hAnsi="Arial Black" w:cs="Arial Black"/>
+        <w:color w:val="000000"/>
+        <w:sz w:val="18"/>
+        <w:szCs w:val="18"/>
+      </w:rPr>
+      <w:fldChar w:fldCharType="end"/>
+    </w:r>
+  </w:p>
+  <w:p>
+    <w:pPr>
+      <w:pBdr>
+        <w:top w:val="nil"/>
+        <w:left w:val="nil"/>
+        <w:bottom w:val="nil"/>
+        <w:right w:val="nil"/>
+        <w:between w:val="nil"/>
+      </w:pBdr>
+      <w:tabs>
+        <w:tab w:val="center" w:pos="4320"/>
+        <w:tab w:val="right" w:pos="8640"/>
+      </w:tabs>
+      <w:ind w:right="360"/>
+      <w:rPr>
+        <w:color w:val="000000"/>
+      </w:rPr>
+    </w:pPr>
+  </w:p>
+</w:ftr>
+</file>
+
+<file path=word/footer2.xml><?xml version="1.0" encoding="utf-8"?>
+<w:ftr xmlns:wpc="http://schemas.microsoft.com/office/word/2010/wordprocessingCanvas" xmlns:mc="http://schemas.openxmlformats.org/markup-compatibility/2006" xmlns:o="urn:schemas-microsoft-com:office:office" xmlns:r="http://schemas.openxmlformats.org/officeDocument/2006/relationships" xmlns:m="http://schemas.openxmlformats.org/officeDocument/2006/math" xmlns:v="urn:schemas-microsoft-com:vml" xmlns:wp14="http://schemas.microsoft.com/office/word/2010/wordprocessingDrawing" xmlns:wp="http://schemas.openxmlformats.org/drawingml/2006/wordprocessingDrawing" xmlns:w10="urn:schemas-microsoft-com:office:word" xmlns:w="http://schemas.openxmlformats.org/wordprocessingml/2006/main" xmlns:w14="http://schemas.microsoft.com/office/word/2010/wordml" xmlns:w15="http://schemas.microsoft.com/office/word/2012/wordml" xmlns:wpg="http://schemas.microsoft.com/office/word/2010/wordprocessingGroup" xmlns:wpi="http://schemas.microsoft.com/office/word/2010/wordprocessingInk" xmlns:wne="http://schemas.microsoft.com/office/word/2006/wordml" xmlns:wps="http://schemas.microsoft.com/office/word/2010/wordprocessingShape" mc:Ignorable="w14 w15 wp14">
+  <w:p>
+    <w:pPr>
+      <w:pBdr>
+        <w:top w:val="nil"/>
+        <w:left w:val="nil"/>
+        <w:bottom w:val="nil"/>
+        <w:right w:val="nil"/>
+        <w:between w:val="nil"/>
+      </w:pBdr>
+      <w:tabs>
+        <w:tab w:val="center" w:pos="4320"/>
+        <w:tab w:val="right" w:pos="8640"/>
+      </w:tabs>
+      <w:jc w:val="right"/>
+      <w:rPr>
+        <w:rFonts w:ascii="Arial Black" w:eastAsia="Arial Black" w:hAnsi="Arial Black" w:cs="Arial Black"/>
+        <w:color w:val="000000"/>
+        <w:sz w:val="18"/>
+        <w:szCs w:val="18"/>
+      </w:rPr>
+    </w:pPr>
+    <w:r>
+      <w:rPr>
+        <w:rFonts w:ascii="Arial Black" w:eastAsia="Arial Black" w:hAnsi="Arial Black" w:cs="Arial Black"/>
+        <w:color w:val="000000"/>
+        <w:sz w:val="18"/>
+        <w:szCs w:val="18"/>
+      </w:rPr>
+      <w:fldChar w:fldCharType="begin"/>
+    </w:r>
+    <w:r>
+      <w:rPr>
+        <w:rFonts w:ascii="Arial Black" w:eastAsia="Arial Black" w:hAnsi="Arial Black" w:cs="Arial Black"/>
+        <w:color w:val="000000"/>
+        <w:sz w:val="18"/>
+        <w:szCs w:val="18"/>
+      </w:rPr>
+      <w:instrText>PAGE</w:instrText>
+    </w:r>
+    <w:r>
+      <w:rPr>
+        <w:rFonts w:ascii="Arial Black" w:eastAsia="Arial Black" w:hAnsi="Arial Black" w:cs="Arial Black"/>
+        <w:color w:val="000000"/>
+        <w:sz w:val="18"/>
+        <w:szCs w:val="18"/>
+      </w:rPr>
+      <w:fldChar w:fldCharType="separate"/>
+    </w:r>
+    <w:r>
+      <w:rPr>
+        <w:rFonts w:ascii="Arial Black" w:eastAsia="Arial Black" w:hAnsi="Arial Black" w:cs="Arial Black"/>
+        <w:noProof/>
+        <w:color w:val="000000"/>
+        <w:sz w:val="18"/>
+        <w:szCs w:val="18"/>
+      </w:rPr>
+      <w:t>2</w:t>
     </w:r>
     <w:r>
       <w:rPr>
@@ -7842,9 +7478,36 @@
 </w:hdr>
 </file>
 
+<file path=word/header2.xml><?xml version="1.0" encoding="utf-8"?>
+<w:hdr xmlns:wpc="http://schemas.microsoft.com/office/word/2010/wordprocessingCanvas" xmlns:mc="http://schemas.openxmlformats.org/markup-compatibility/2006" xmlns:o="urn:schemas-microsoft-com:office:office" xmlns:r="http://schemas.openxmlformats.org/officeDocument/2006/relationships" xmlns:m="http://schemas.openxmlformats.org/officeDocument/2006/math" xmlns:v="urn:schemas-microsoft-com:vml" xmlns:wp14="http://schemas.microsoft.com/office/word/2010/wordprocessingDrawing" xmlns:wp="http://schemas.openxmlformats.org/drawingml/2006/wordprocessingDrawing" xmlns:w10="urn:schemas-microsoft-com:office:word" xmlns:w="http://schemas.openxmlformats.org/wordprocessingml/2006/main" xmlns:w14="http://schemas.microsoft.com/office/word/2010/wordml" xmlns:w15="http://schemas.microsoft.com/office/word/2012/wordml" xmlns:wpg="http://schemas.microsoft.com/office/word/2010/wordprocessingGroup" xmlns:wpi="http://schemas.microsoft.com/office/word/2010/wordprocessingInk" xmlns:wne="http://schemas.microsoft.com/office/word/2006/wordml" xmlns:wps="http://schemas.microsoft.com/office/word/2010/wordprocessingShape" mc:Ignorable="w14 w15 wp14">
+  <w:p>
+    <w:pPr>
+      <w:pBdr>
+        <w:top w:val="nil"/>
+        <w:left w:val="nil"/>
+        <w:bottom w:val="nil"/>
+        <w:right w:val="nil"/>
+        <w:between w:val="nil"/>
+      </w:pBdr>
+      <w:tabs>
+        <w:tab w:val="center" w:pos="4320"/>
+        <w:tab w:val="right" w:pos="8640"/>
+      </w:tabs>
+      <w:jc w:val="right"/>
+      <w:rPr>
+        <w:rFonts w:ascii="Arial" w:eastAsia="Arial" w:hAnsi="Arial" w:cs="Arial"/>
+        <w:color w:val="000000"/>
+        <w:sz w:val="22"/>
+        <w:szCs w:val="22"/>
+      </w:rPr>
+    </w:pPr>
+  </w:p>
+</w:hdr>
+</file>
+
 <file path=word/numbering.xml><?xml version="1.0" encoding="utf-8"?>
 <w:numbering xmlns:wpc="http://schemas.microsoft.com/office/word/2010/wordprocessingCanvas" xmlns:mc="http://schemas.openxmlformats.org/markup-compatibility/2006" xmlns:o="urn:schemas-microsoft-com:office:office" xmlns:r="http://schemas.openxmlformats.org/officeDocument/2006/relationships" xmlns:m="http://schemas.openxmlformats.org/officeDocument/2006/math" xmlns:v="urn:schemas-microsoft-com:vml" xmlns:wp14="http://schemas.microsoft.com/office/word/2010/wordprocessingDrawing" xmlns:wp="http://schemas.openxmlformats.org/drawingml/2006/wordprocessingDrawing" xmlns:w10="urn:schemas-microsoft-com:office:word" xmlns:w="http://schemas.openxmlformats.org/wordprocessingml/2006/main" xmlns:w14="http://schemas.microsoft.com/office/word/2010/wordml" xmlns:w15="http://schemas.microsoft.com/office/word/2012/wordml" xmlns:wpg="http://schemas.microsoft.com/office/word/2010/wordprocessingGroup" xmlns:wpi="http://schemas.microsoft.com/office/word/2010/wordprocessingInk" xmlns:wne="http://schemas.microsoft.com/office/word/2006/wordml" xmlns:wps="http://schemas.microsoft.com/office/word/2010/wordprocessingShape" mc:Ignorable="w14 w15 wp14">
-  <w:abstractNum w:abstractNumId="0" w15:restartNumberingAfterBreak="0">
+  <w:abstractNum w:abstractNumId="0">
     <w:nsid w:val="FFFFFFFE"/>
     <w:multiLevelType w:val="singleLevel"/>
     <w:tmpl w:val="7CC2C0E4"/>
@@ -7854,7 +7517,7 @@
       <w:lvlJc w:val="left"/>
     </w:lvl>
   </w:abstractNum>
-  <w:abstractNum w:abstractNumId="1" w15:restartNumberingAfterBreak="0">
+  <w:abstractNum w:abstractNumId="1">
     <w:nsid w:val="0BD05BA4"/>
     <w:multiLevelType w:val="multilevel"/>
     <w:tmpl w:val="F31621AC"/>
@@ -7967,7 +7630,7 @@
       </w:pPr>
     </w:lvl>
   </w:abstractNum>
-  <w:abstractNum w:abstractNumId="2" w15:restartNumberingAfterBreak="0">
+  <w:abstractNum w:abstractNumId="2">
     <w:nsid w:val="120C78F4"/>
     <w:multiLevelType w:val="multilevel"/>
     <w:tmpl w:val="DE4A5D4C"/>
@@ -8080,7 +7743,7 @@
       </w:pPr>
     </w:lvl>
   </w:abstractNum>
-  <w:abstractNum w:abstractNumId="3" w15:restartNumberingAfterBreak="0">
+  <w:abstractNum w:abstractNumId="3">
     <w:nsid w:val="1B246C66"/>
     <w:multiLevelType w:val="multilevel"/>
     <w:tmpl w:val="AAD06D12"/>
@@ -8193,7 +7856,7 @@
       </w:pPr>
     </w:lvl>
   </w:abstractNum>
-  <w:abstractNum w:abstractNumId="4" w15:restartNumberingAfterBreak="0">
+  <w:abstractNum w:abstractNumId="4">
     <w:nsid w:val="265A135F"/>
     <w:multiLevelType w:val="multilevel"/>
     <w:tmpl w:val="C9C074FA"/>
@@ -8306,7 +7969,7 @@
       </w:rPr>
     </w:lvl>
   </w:abstractNum>
-  <w:abstractNum w:abstractNumId="5" w15:restartNumberingAfterBreak="0">
+  <w:abstractNum w:abstractNumId="5">
     <w:nsid w:val="2B86610D"/>
     <w:multiLevelType w:val="multilevel"/>
     <w:tmpl w:val="E62E12C0"/>
@@ -8428,7 +8091,7 @@
       </w:rPr>
     </w:lvl>
   </w:abstractNum>
-  <w:abstractNum w:abstractNumId="6" w15:restartNumberingAfterBreak="0">
+  <w:abstractNum w:abstractNumId="6">
     <w:nsid w:val="2C3D4B99"/>
     <w:multiLevelType w:val="multilevel"/>
     <w:tmpl w:val="FBE8925E"/>
@@ -8541,7 +8204,7 @@
       </w:rPr>
     </w:lvl>
   </w:abstractNum>
-  <w:abstractNum w:abstractNumId="7" w15:restartNumberingAfterBreak="0">
+  <w:abstractNum w:abstractNumId="7">
     <w:nsid w:val="369B2025"/>
     <w:multiLevelType w:val="multilevel"/>
     <w:tmpl w:val="CF94D66A"/>
@@ -8663,7 +8326,7 @@
       </w:rPr>
     </w:lvl>
   </w:abstractNum>
-  <w:abstractNum w:abstractNumId="8" w15:restartNumberingAfterBreak="0">
+  <w:abstractNum w:abstractNumId="8">
     <w:nsid w:val="52316A7F"/>
     <w:multiLevelType w:val="multilevel"/>
     <w:tmpl w:val="BCAA4B60"/>
@@ -8785,7 +8448,7 @@
       </w:rPr>
     </w:lvl>
   </w:abstractNum>
-  <w:abstractNum w:abstractNumId="9" w15:restartNumberingAfterBreak="0">
+  <w:abstractNum w:abstractNumId="9">
     <w:nsid w:val="54371809"/>
     <w:multiLevelType w:val="multilevel"/>
     <w:tmpl w:val="6D141A9C"/>
@@ -8934,7 +8597,7 @@
       </w:rPr>
     </w:lvl>
   </w:abstractNum>
-  <w:abstractNum w:abstractNumId="10" w15:restartNumberingAfterBreak="0">
+  <w:abstractNum w:abstractNumId="10">
     <w:nsid w:val="54ED3CDE"/>
     <w:multiLevelType w:val="hybridMultilevel"/>
     <w:tmpl w:val="65B68DD0"/>
@@ -9025,7 +8688,7 @@
       </w:pPr>
     </w:lvl>
   </w:abstractNum>
-  <w:abstractNum w:abstractNumId="11" w15:restartNumberingAfterBreak="0">
+  <w:abstractNum w:abstractNumId="11">
     <w:nsid w:val="568902A2"/>
     <w:multiLevelType w:val="multilevel"/>
     <w:tmpl w:val="6E9E160E"/>
@@ -9147,7 +8810,7 @@
       </w:rPr>
     </w:lvl>
   </w:abstractNum>
-  <w:abstractNum w:abstractNumId="12" w15:restartNumberingAfterBreak="0">
+  <w:abstractNum w:abstractNumId="12">
     <w:nsid w:val="57B32786"/>
     <w:multiLevelType w:val="multilevel"/>
     <w:tmpl w:val="E54071D4"/>
@@ -9296,7 +8959,7 @@
       </w:rPr>
     </w:lvl>
   </w:abstractNum>
-  <w:abstractNum w:abstractNumId="13" w15:restartNumberingAfterBreak="0">
+  <w:abstractNum w:abstractNumId="13">
     <w:nsid w:val="7C07602A"/>
     <w:multiLevelType w:val="multilevel"/>
     <w:tmpl w:val="E79E3E76"/>
@@ -9513,7 +9176,7 @@
     <w:lsdException w:name="Normal" w:uiPriority="0" w:qFormat="1"/>
     <w:lsdException w:name="heading 1" w:uiPriority="9" w:qFormat="1"/>
     <w:lsdException w:name="heading 2" w:semiHidden="1" w:uiPriority="9" w:unhideWhenUsed="1" w:qFormat="1"/>
-    <w:lsdException w:name="heading 3" w:semiHidden="1" w:uiPriority="9" w:unhideWhenUsed="1" w:qFormat="1"/>
+    <w:lsdException w:name="heading 3" w:semiHidden="1" w:uiPriority="0" w:unhideWhenUsed="1" w:qFormat="1"/>
     <w:lsdException w:name="heading 4" w:semiHidden="1" w:uiPriority="9" w:unhideWhenUsed="1" w:qFormat="1"/>
     <w:lsdException w:name="heading 5" w:semiHidden="1" w:uiPriority="9" w:unhideWhenUsed="1" w:qFormat="1"/>
     <w:lsdException w:name="heading 6" w:semiHidden="1" w:uiPriority="9" w:unhideWhenUsed="1" w:qFormat="1"/>
@@ -10059,6 +9722,13 @@
     <w:tblPr>
       <w:tblStyleRowBandSize w:val="1"/>
       <w:tblStyleColBandSize w:val="1"/>
+      <w:tblInd w:w="0" w:type="dxa"/>
+      <w:tblCellMar>
+        <w:top w:w="0" w:type="dxa"/>
+        <w:left w:w="108" w:type="dxa"/>
+        <w:bottom w:w="0" w:type="dxa"/>
+        <w:right w:w="108" w:type="dxa"/>
+      </w:tblCellMar>
     </w:tblPr>
   </w:style>
   <w:style w:type="paragraph" w:styleId="NormalWeb">
@@ -10176,6 +9846,7 @@
     <w:uiPriority w:val="39"/>
     <w:rsid w:val="006F13A2"/>
     <w:tblPr>
+      <w:tblInd w:w="0" w:type="dxa"/>
       <w:tblBorders>
         <w:top w:val="single" w:sz="4" w:space="0" w:color="auto"/>
         <w:left w:val="single" w:sz="4" w:space="0" w:color="auto"/>
@@ -10184,6 +9855,12 @@
         <w:insideH w:val="single" w:sz="4" w:space="0" w:color="auto"/>
         <w:insideV w:val="single" w:sz="4" w:space="0" w:color="auto"/>
       </w:tblBorders>
+      <w:tblCellMar>
+        <w:top w:w="0" w:type="dxa"/>
+        <w:left w:w="108" w:type="dxa"/>
+        <w:bottom w:w="0" w:type="dxa"/>
+        <w:right w:w="108" w:type="dxa"/>
+      </w:tblCellMar>
     </w:tblPr>
   </w:style>
 </w:styles>

</xml_diff>

<commit_message>
updated RACI table screenshot
</commit_message>
<xml_diff>
--- a/Lhub_PP_V1.docx
+++ b/Lhub_PP_V1.docx
@@ -1067,6 +1067,7 @@
           <w:docPartUnique/>
         </w:docPartObj>
       </w:sdtPr>
+      <w:sdtEndPr/>
       <w:sdtContent>
         <w:p>
           <w:pPr>
@@ -5592,11 +5593,22 @@
     </w:p>
     <w:p>
       <w:pPr>
+        <w:pBdr>
+          <w:top w:val="nil"/>
+          <w:left w:val="nil"/>
+          <w:bottom w:val="single" w:sz="18" w:space="0" w:color="000080"/>
+          <w:right w:val="nil"/>
+          <w:between w:val="nil"/>
+        </w:pBdr>
         <w:tabs>
           <w:tab w:val="left" w:pos="720"/>
-        </w:tabs>
-        <w:rPr>
-          <w:rFonts w:ascii="Arial" w:eastAsia="Arial" w:hAnsi="Arial" w:cs="Arial"/>
+          <w:tab w:val="left" w:pos="1080"/>
+        </w:tabs>
+        <w:ind w:left="720" w:right="4500" w:hanging="360"/>
+        <w:rPr>
+          <w:rFonts w:ascii="Arial" w:eastAsia="Arial" w:hAnsi="Arial" w:cs="Arial"/>
+          <w:b/>
+          <w:color w:val="000000"/>
           <w:sz w:val="24"/>
           <w:szCs w:val="24"/>
         </w:rPr>
@@ -5608,10 +5620,10 @@
           <w:noProof/>
         </w:rPr>
         <w:drawing>
-          <wp:inline distT="0" distB="0" distL="0" distR="0" wp14:anchorId="576CFD95" wp14:editId="0B49225C">
-            <wp:extent cx="6149723" cy="1724025"/>
-            <wp:effectExtent l="0" t="0" r="3810" b="0"/>
-            <wp:docPr id="4" name="Picture 4"/>
+          <wp:inline distT="0" distB="0" distL="0" distR="0" wp14:anchorId="4BF2AACE" wp14:editId="7C532CA5">
+            <wp:extent cx="5943600" cy="1520190"/>
+            <wp:effectExtent l="0" t="0" r="0" b="3810"/>
+            <wp:docPr id="1" name="Picture 1"/>
             <wp:cNvGraphicFramePr>
               <a:graphicFrameLocks xmlns:a="http://schemas.openxmlformats.org/drawingml/2006/main" noChangeAspect="1"/>
             </wp:cNvGraphicFramePr>
@@ -5631,7 +5643,7 @@
                   <pic:spPr>
                     <a:xfrm>
                       <a:off x="0" y="0"/>
-                      <a:ext cx="6161873" cy="1727431"/>
+                      <a:ext cx="5943600" cy="1520190"/>
                     </a:xfrm>
                     <a:prstGeom prst="rect">
                       <a:avLst/>
@@ -5643,29 +5655,8 @@
           </wp:inline>
         </w:drawing>
       </w:r>
-    </w:p>
-    <w:p>
-      <w:pPr>
-        <w:pBdr>
-          <w:top w:val="nil"/>
-          <w:left w:val="nil"/>
-          <w:bottom w:val="single" w:sz="18" w:space="0" w:color="000080"/>
-          <w:right w:val="nil"/>
-          <w:between w:val="nil"/>
-        </w:pBdr>
-        <w:tabs>
-          <w:tab w:val="left" w:pos="720"/>
-          <w:tab w:val="left" w:pos="1080"/>
-        </w:tabs>
-        <w:ind w:left="720" w:right="4500" w:hanging="360"/>
-        <w:rPr>
-          <w:rFonts w:ascii="Arial" w:eastAsia="Arial" w:hAnsi="Arial" w:cs="Arial"/>
-          <w:b/>
-          <w:color w:val="000000"/>
-          <w:sz w:val="24"/>
-          <w:szCs w:val="24"/>
-        </w:rPr>
-      </w:pPr>
+      <w:bookmarkStart w:id="21" w:name="_GoBack"/>
+      <w:bookmarkEnd w:id="21"/>
     </w:p>
     <w:p>
       <w:pPr>
@@ -6530,7 +6521,7 @@
         </w:numPr>
         <w:ind w:left="1440"/>
       </w:pPr>
-      <w:bookmarkStart w:id="21" w:name="_Toc450699437"/>
+      <w:bookmarkStart w:id="22" w:name="_Toc450699437"/>
       <w:r>
         <w:rPr>
           <w:b/>
@@ -6539,13 +6530,9 @@
         </w:rPr>
         <w:t>Top-Down</w:t>
       </w:r>
-      <w:bookmarkEnd w:id="21"/>
-      <w:r>
-        <w:t xml:space="preserve"> It is absolutely crucial that all participants in this project sense the executive support and guidance for this effort. The executive leadership of the organization needs to speak with a unified, enthusiastic voice about the project and what it holds for everyone involved. This will be 'hands-on' change management, if it is to be successful. Not only will </w:t>
-      </w:r>
-      <w:r>
-        <w:lastRenderedPageBreak/>
-        <w:t>the executives need to speak directly to all levels of the organization, they will also need to listen directly to all levels of the organization, as well.</w:t>
+      <w:bookmarkEnd w:id="22"/>
+      <w:r>
+        <w:t xml:space="preserve"> It is absolutely crucial that all participants in this project sense the executive support and guidance for this effort. The executive leadership of the organization needs to speak with a unified, enthusiastic voice about the project and what it holds for everyone involved. This will be 'hands-on' change management, if it is to be successful. Not only will the executives need to speak directly to all levels of the organization, they will also need to listen directly to all levels of the organization, as well.</w:t>
       </w:r>
     </w:p>
     <w:p>
@@ -6580,6 +6567,7 @@
           <w:sz w:val="24"/>
           <w:szCs w:val="24"/>
         </w:rPr>
+        <w:lastRenderedPageBreak/>
         <w:t xml:space="preserve">The transition from the project management practices of today to the practices envisioned for tomorrow will be driven by a sure and convinced leadership focused on a vision and guided by clearly defined, strategic, measurable goals. </w:t>
       </w:r>
     </w:p>
@@ -6623,7 +6611,7 @@
         </w:numPr>
         <w:ind w:left="1440"/>
       </w:pPr>
-      <w:bookmarkStart w:id="22" w:name="_Toc450699439"/>
+      <w:bookmarkStart w:id="23" w:name="_Toc450699439"/>
       <w:r>
         <w:rPr>
           <w:b/>
@@ -6632,7 +6620,7 @@
         </w:rPr>
         <w:t>Middle-Out</w:t>
       </w:r>
-      <w:bookmarkEnd w:id="22"/>
+      <w:bookmarkEnd w:id="23"/>
       <w:r>
         <w:t xml:space="preserve"> Full support at all levels, where the changes will have to be implemented, is important to sustainable improvement. At this level (as    with all levels), there must be an effort to find and communicate the specific benefits of the changes. People need a personal stake in the success of the project management practices.</w:t>
       </w:r>
@@ -6711,7 +6699,7 @@
         </w:numPr>
         <w:ind w:left="1440"/>
       </w:pPr>
-      <w:bookmarkStart w:id="23" w:name="_Toc450699441"/>
+      <w:bookmarkStart w:id="24" w:name="_Toc450699441"/>
       <w:r>
         <w:rPr>
           <w:b/>
@@ -6875,7 +6863,7 @@
         </w:rPr>
         <w:t>Bi-Weekly Project Team Status Meeting</w:t>
       </w:r>
-      <w:bookmarkEnd w:id="23"/>
+      <w:bookmarkEnd w:id="24"/>
       <w:r>
         <w:rPr>
           <w:b/>
@@ -6926,8 +6914,8 @@
           <w:szCs w:val="24"/>
         </w:rPr>
       </w:pPr>
-      <w:bookmarkStart w:id="24" w:name="_2jxsxqh" w:colFirst="0" w:colLast="0"/>
-      <w:bookmarkEnd w:id="24"/>
+      <w:bookmarkStart w:id="25" w:name="_2jxsxqh" w:colFirst="0" w:colLast="0"/>
+      <w:bookmarkEnd w:id="25"/>
     </w:p>
     <w:p>
       <w:pPr>
@@ -6982,8 +6970,8 @@
           <w:szCs w:val="24"/>
         </w:rPr>
       </w:pPr>
-      <w:bookmarkStart w:id="25" w:name="_z337ya" w:colFirst="0" w:colLast="0"/>
-      <w:bookmarkEnd w:id="25"/>
+      <w:bookmarkStart w:id="26" w:name="_z337ya" w:colFirst="0" w:colLast="0"/>
+      <w:bookmarkEnd w:id="26"/>
     </w:p>
     <w:p>
       <w:pPr>
@@ -7063,6 +7051,7 @@
           <w:sz w:val="24"/>
           <w:szCs w:val="24"/>
         </w:rPr>
+        <w:lastRenderedPageBreak/>
         <w:t>I have read the above Project Plan and will abide by its terms and conditions and pledge my full commitment and support for the Project Plan.</w:t>
       </w:r>
     </w:p>
@@ -7210,8 +7199,6 @@
           <w:rFonts w:eastAsia="Arial"/>
         </w:rPr>
       </w:pPr>
-      <w:bookmarkStart w:id="26" w:name="_GoBack"/>
-      <w:bookmarkEnd w:id="26"/>
     </w:p>
     <w:sectPr>
       <w:headerReference w:type="default" r:id="rId15"/>
@@ -7396,7 +7383,7 @@
         <w:sz w:val="18"/>
         <w:szCs w:val="18"/>
       </w:rPr>
-      <w:t>2</w:t>
+      <w:t>6</w:t>
     </w:r>
     <w:r>
       <w:rPr>

</xml_diff>